<commit_message>
added style changes to the search results
</commit_message>
<xml_diff>
--- a/wdd330-skill-development.docx
+++ b/wdd330-skill-development.docx
@@ -4,7 +4,7 @@
   <w:body>
     <w:p>
       <w:pPr>
-        <w:pStyle w:val="Heading1"/>
+        <w:pStyle w:val="Overskrift1"/>
       </w:pPr>
       <w:r>
         <w:t xml:space="preserve">WDD 330 </w:t>
@@ -15,7 +15,7 @@
     </w:p>
     <w:p>
       <w:pPr>
-        <w:pStyle w:val="NoSpacing"/>
+        <w:pStyle w:val="Ingenmellomrom"/>
       </w:pPr>
       <w:r>
         <w:t xml:space="preserve">This document serves as your final course assessment. </w:t>
@@ -23,7 +23,7 @@
     </w:p>
     <w:p>
       <w:pPr>
-        <w:pStyle w:val="Heading2"/>
+        <w:pStyle w:val="Overskrift2"/>
         <w:rPr>
           <w:b/>
           <w:bCs/>
@@ -39,7 +39,7 @@
     </w:p>
     <w:p>
       <w:pPr>
-        <w:pStyle w:val="NoSpacing"/>
+        <w:pStyle w:val="Ingenmellomrom"/>
         <w:rPr>
           <w:sz w:val="28"/>
           <w:szCs w:val="28"/>
@@ -71,7 +71,7 @@
     </w:p>
     <w:p>
       <w:pPr>
-        <w:pStyle w:val="NoSpacing"/>
+        <w:pStyle w:val="Ingenmellomrom"/>
         <w:rPr>
           <w:sz w:val="28"/>
           <w:szCs w:val="28"/>
@@ -80,7 +80,7 @@
     </w:p>
     <w:p>
       <w:pPr>
-        <w:pStyle w:val="NoSpacing"/>
+        <w:pStyle w:val="Ingenmellomrom"/>
         <w:rPr>
           <w:sz w:val="28"/>
           <w:szCs w:val="28"/>
@@ -113,7 +113,7 @@
     </w:p>
     <w:p>
       <w:pPr>
-        <w:pStyle w:val="NoSpacing"/>
+        <w:pStyle w:val="Ingenmellomrom"/>
         <w:rPr>
           <w:sz w:val="28"/>
           <w:szCs w:val="28"/>
@@ -144,34 +144,20 @@
         </w:rPr>
         <w:t xml:space="preserve">: </w:t>
       </w:r>
-      <w:r>
-        <w:rPr>
-          <w:sz w:val="28"/>
-          <w:szCs w:val="28"/>
-          <w:highlight w:val="yellow"/>
-        </w:rPr>
-        <w:t xml:space="preserve">[Insert your </w:t>
-      </w:r>
-      <w:r>
-        <w:rPr>
-          <w:sz w:val="28"/>
-          <w:szCs w:val="28"/>
-          <w:highlight w:val="yellow"/>
-        </w:rPr>
-        <w:t>link</w:t>
-      </w:r>
-      <w:r>
-        <w:rPr>
-          <w:sz w:val="28"/>
-          <w:szCs w:val="28"/>
-          <w:highlight w:val="yellow"/>
-        </w:rPr>
-        <w:t xml:space="preserve"> here]</w:t>
-      </w:r>
+      <w:hyperlink r:id="rId8" w:history="1">
+        <w:r>
+          <w:rPr>
+            <w:rStyle w:val="Hyperkobling"/>
+            <w:sz w:val="28"/>
+            <w:szCs w:val="28"/>
+          </w:rPr>
+          <w:t>https://vamundse.github.io/wdd330/projects/finalproject/index.html</w:t>
+        </w:r>
+      </w:hyperlink>
     </w:p>
     <w:p>
       <w:pPr>
-        <w:pStyle w:val="NoSpacing"/>
+        <w:pStyle w:val="Ingenmellomrom"/>
         <w:rPr>
           <w:sz w:val="28"/>
           <w:szCs w:val="28"/>
@@ -193,18 +179,20 @@
         </w:rPr>
         <w:t xml:space="preserve">: </w:t>
       </w:r>
-      <w:r>
-        <w:rPr>
-          <w:sz w:val="28"/>
-          <w:szCs w:val="28"/>
-          <w:highlight w:val="yellow"/>
-        </w:rPr>
-        <w:t>[Insert your URL here]</w:t>
-      </w:r>
+      <w:hyperlink r:id="rId9" w:history="1">
+        <w:r>
+          <w:rPr>
+            <w:rStyle w:val="Hyperkobling"/>
+            <w:sz w:val="28"/>
+            <w:szCs w:val="28"/>
+          </w:rPr>
+          <w:t>https://github.com/vamundse/wdd330/tree/main/projects/finalproject</w:t>
+        </w:r>
+      </w:hyperlink>
     </w:p>
     <w:p>
       <w:pPr>
-        <w:pStyle w:val="NoSpacing"/>
+        <w:pStyle w:val="Ingenmellomrom"/>
         <w:rPr>
           <w:sz w:val="28"/>
           <w:szCs w:val="28"/>
@@ -226,18 +214,20 @@
         </w:rPr>
         <w:t xml:space="preserve">: </w:t>
       </w:r>
-      <w:r>
-        <w:rPr>
-          <w:sz w:val="28"/>
-          <w:szCs w:val="28"/>
-          <w:highlight w:val="yellow"/>
-        </w:rPr>
-        <w:t>[Insert your URL here]</w:t>
-      </w:r>
+      <w:hyperlink r:id="rId10" w:history="1">
+        <w:r>
+          <w:rPr>
+            <w:rStyle w:val="Hyperkobling"/>
+            <w:sz w:val="28"/>
+            <w:szCs w:val="28"/>
+          </w:rPr>
+          <w:t>https://trello.com/b/lldUMXft/business-portal</w:t>
+        </w:r>
+      </w:hyperlink>
     </w:p>
     <w:p>
       <w:pPr>
-        <w:pStyle w:val="NoSpacing"/>
+        <w:pStyle w:val="Ingenmellomrom"/>
         <w:rPr>
           <w:sz w:val="28"/>
           <w:szCs w:val="28"/>
@@ -246,7 +236,7 @@
     </w:p>
     <w:p>
       <w:pPr>
-        <w:pStyle w:val="Heading2"/>
+        <w:pStyle w:val="Overskrift2"/>
         <w:rPr>
           <w:b/>
           <w:bCs/>
@@ -262,7 +252,7 @@
     </w:p>
     <w:p>
       <w:pPr>
-        <w:pStyle w:val="NoSpacing"/>
+        <w:pStyle w:val="Ingenmellomrom"/>
       </w:pPr>
       <w:r>
         <w:t>The following are the course outcomes of WDD 330:</w:t>
@@ -270,12 +260,12 @@
     </w:p>
     <w:p>
       <w:pPr>
-        <w:pStyle w:val="NoSpacing"/>
+        <w:pStyle w:val="Ingenmellomrom"/>
       </w:pPr>
     </w:p>
     <w:p>
       <w:pPr>
-        <w:pStyle w:val="NoSpacing"/>
+        <w:pStyle w:val="Ingenmellomrom"/>
         <w:numPr>
           <w:ilvl w:val="0"/>
           <w:numId w:val="2"/>
@@ -287,7 +277,7 @@
     </w:p>
     <w:p>
       <w:pPr>
-        <w:pStyle w:val="NoSpacing"/>
+        <w:pStyle w:val="Ingenmellomrom"/>
         <w:numPr>
           <w:ilvl w:val="0"/>
           <w:numId w:val="2"/>
@@ -299,7 +289,7 @@
     </w:p>
     <w:p>
       <w:pPr>
-        <w:pStyle w:val="NoSpacing"/>
+        <w:pStyle w:val="Ingenmellomrom"/>
         <w:numPr>
           <w:ilvl w:val="0"/>
           <w:numId w:val="2"/>
@@ -311,7 +301,7 @@
     </w:p>
     <w:p>
       <w:pPr>
-        <w:pStyle w:val="NoSpacing"/>
+        <w:pStyle w:val="Ingenmellomrom"/>
         <w:numPr>
           <w:ilvl w:val="0"/>
           <w:numId w:val="2"/>
@@ -323,7 +313,7 @@
     </w:p>
     <w:p>
       <w:pPr>
-        <w:pStyle w:val="NoSpacing"/>
+        <w:pStyle w:val="Ingenmellomrom"/>
         <w:numPr>
           <w:ilvl w:val="0"/>
           <w:numId w:val="2"/>
@@ -335,7 +325,7 @@
     </w:p>
     <w:p>
       <w:pPr>
-        <w:pStyle w:val="NoSpacing"/>
+        <w:pStyle w:val="Ingenmellomrom"/>
         <w:numPr>
           <w:ilvl w:val="0"/>
           <w:numId w:val="2"/>
@@ -347,12 +337,12 @@
     </w:p>
     <w:p>
       <w:pPr>
-        <w:pStyle w:val="NoSpacing"/>
+        <w:pStyle w:val="Ingenmellomrom"/>
       </w:pPr>
     </w:p>
     <w:p>
       <w:pPr>
-        <w:pStyle w:val="NoSpacing"/>
+        <w:pStyle w:val="Ingenmellomrom"/>
       </w:pPr>
       <w:r>
         <w:t xml:space="preserve">To </w:t>
@@ -409,7 +399,7 @@
     </w:p>
     <w:p>
       <w:pPr>
-        <w:pStyle w:val="Heading2"/>
+        <w:pStyle w:val="Overskrift2"/>
         <w:rPr>
           <w:b/>
           <w:bCs/>
@@ -426,7 +416,7 @@
     </w:p>
     <w:p>
       <w:pPr>
-        <w:pStyle w:val="NoSpacing"/>
+        <w:pStyle w:val="Ingenmellomrom"/>
       </w:pPr>
       <w:r>
         <w:rPr>
@@ -441,13 +431,13 @@
     </w:p>
     <w:p>
       <w:pPr>
-        <w:pStyle w:val="NoSpacing"/>
+        <w:pStyle w:val="Ingenmellomrom"/>
         <w:ind w:left="360"/>
       </w:pPr>
     </w:p>
     <w:p>
       <w:pPr>
-        <w:pStyle w:val="NoSpacing"/>
+        <w:pStyle w:val="Ingenmellomrom"/>
       </w:pPr>
       <w:r>
         <w:t>This outcome is demonstrated by your skill in the following learning objectives:</w:t>
@@ -455,12 +445,12 @@
     </w:p>
     <w:p>
       <w:pPr>
-        <w:pStyle w:val="NoSpacing"/>
+        <w:pStyle w:val="Ingenmellomrom"/>
       </w:pPr>
     </w:p>
     <w:tbl>
       <w:tblPr>
-        <w:tblStyle w:val="TableGrid"/>
+        <w:tblStyle w:val="Tabellrutenett"/>
         <w:tblW w:w="0" w:type="auto"/>
         <w:tblInd w:w="625" w:type="dxa"/>
         <w:tblLook w:val="04A0" w:firstRow="1" w:lastRow="0" w:firstColumn="1" w:lastColumn="0" w:noHBand="0" w:noVBand="1"/>
@@ -479,7 +469,7 @@
           </w:tcPr>
           <w:p>
             <w:pPr>
-              <w:pStyle w:val="NoSpacing"/>
+              <w:pStyle w:val="Ingenmellomrom"/>
               <w:jc w:val="center"/>
               <w:rPr>
                 <w:b/>
@@ -509,7 +499,7 @@
           </w:tcPr>
           <w:p>
             <w:pPr>
-              <w:pStyle w:val="NoSpacing"/>
+              <w:pStyle w:val="Ingenmellomrom"/>
               <w:jc w:val="center"/>
               <w:rPr>
                 <w:b/>
@@ -539,7 +529,7 @@
           </w:tcPr>
           <w:p>
             <w:pPr>
-              <w:pStyle w:val="NoSpacing"/>
+              <w:pStyle w:val="Ingenmellomrom"/>
               <w:jc w:val="center"/>
               <w:rPr>
                 <w:b/>
@@ -570,7 +560,7 @@
           </w:tcPr>
           <w:p>
             <w:pPr>
-              <w:pStyle w:val="NoSpacing"/>
+              <w:pStyle w:val="Ingenmellomrom"/>
             </w:pPr>
             <w:r>
               <w:rPr>
@@ -588,7 +578,7 @@
           </w:tcPr>
           <w:p>
             <w:pPr>
-              <w:pStyle w:val="NoSpacing"/>
+              <w:pStyle w:val="Ingenmellomrom"/>
               <w:rPr>
                 <w:rFonts w:ascii="Calibri" w:hAnsi="Calibri" w:cs="Calibri"/>
                 <w:color w:val="000000"/>
@@ -610,7 +600,7 @@
           </w:tcPr>
           <w:p>
             <w:pPr>
-              <w:pStyle w:val="NoSpacing"/>
+              <w:pStyle w:val="Ingenmellomrom"/>
             </w:pPr>
             <w:r>
               <w:rPr>
@@ -645,7 +635,7 @@
           </w:tcPr>
           <w:p>
             <w:pPr>
-              <w:pStyle w:val="NoSpacing"/>
+              <w:pStyle w:val="Ingenmellomrom"/>
             </w:pPr>
             <w:r>
               <w:rPr>
@@ -663,7 +653,7 @@
           </w:tcPr>
           <w:p>
             <w:pPr>
-              <w:pStyle w:val="NoSpacing"/>
+              <w:pStyle w:val="Ingenmellomrom"/>
               <w:rPr>
                 <w:rFonts w:ascii="Calibri" w:hAnsi="Calibri" w:cs="Calibri"/>
                 <w:color w:val="000000"/>
@@ -685,7 +675,7 @@
           </w:tcPr>
           <w:p>
             <w:pPr>
-              <w:pStyle w:val="NoSpacing"/>
+              <w:pStyle w:val="Ingenmellomrom"/>
             </w:pPr>
             <w:r>
               <w:rPr>
@@ -705,7 +695,7 @@
           </w:tcPr>
           <w:p>
             <w:pPr>
-              <w:pStyle w:val="NoSpacing"/>
+              <w:pStyle w:val="Ingenmellomrom"/>
             </w:pPr>
             <w:r>
               <w:rPr>
@@ -723,7 +713,7 @@
           </w:tcPr>
           <w:p>
             <w:pPr>
-              <w:pStyle w:val="NoSpacing"/>
+              <w:pStyle w:val="Ingenmellomrom"/>
               <w:rPr>
                 <w:rFonts w:ascii="Calibri" w:hAnsi="Calibri" w:cs="Calibri"/>
                 <w:color w:val="000000"/>
@@ -745,7 +735,7 @@
           </w:tcPr>
           <w:p>
             <w:pPr>
-              <w:pStyle w:val="NoSpacing"/>
+              <w:pStyle w:val="Ingenmellomrom"/>
             </w:pPr>
             <w:r>
               <w:rPr>
@@ -765,7 +755,7 @@
           </w:tcPr>
           <w:p>
             <w:pPr>
-              <w:pStyle w:val="NoSpacing"/>
+              <w:pStyle w:val="Ingenmellomrom"/>
             </w:pPr>
             <w:r>
               <w:rPr>
@@ -783,7 +773,7 @@
           </w:tcPr>
           <w:p>
             <w:pPr>
-              <w:pStyle w:val="NoSpacing"/>
+              <w:pStyle w:val="Ingenmellomrom"/>
               <w:rPr>
                 <w:rFonts w:ascii="Calibri" w:hAnsi="Calibri" w:cs="Calibri"/>
                 <w:color w:val="000000"/>
@@ -805,7 +795,7 @@
           </w:tcPr>
           <w:p>
             <w:pPr>
-              <w:pStyle w:val="NoSpacing"/>
+              <w:pStyle w:val="Ingenmellomrom"/>
             </w:pPr>
             <w:r>
               <w:rPr>
@@ -855,7 +845,7 @@
           </w:tcPr>
           <w:p>
             <w:pPr>
-              <w:pStyle w:val="NoSpacing"/>
+              <w:pStyle w:val="Ingenmellomrom"/>
             </w:pPr>
             <w:r>
               <w:rPr>
@@ -873,7 +863,7 @@
           </w:tcPr>
           <w:p>
             <w:pPr>
-              <w:pStyle w:val="NoSpacing"/>
+              <w:pStyle w:val="Ingenmellomrom"/>
               <w:rPr>
                 <w:rFonts w:ascii="Calibri" w:hAnsi="Calibri" w:cs="Calibri"/>
                 <w:color w:val="000000"/>
@@ -895,7 +885,7 @@
           </w:tcPr>
           <w:p>
             <w:pPr>
-              <w:pStyle w:val="NoSpacing"/>
+              <w:pStyle w:val="Ingenmellomrom"/>
             </w:pPr>
             <w:r>
               <w:rPr>
@@ -915,7 +905,7 @@
           </w:tcPr>
           <w:p>
             <w:pPr>
-              <w:pStyle w:val="NoSpacing"/>
+              <w:pStyle w:val="Ingenmellomrom"/>
             </w:pPr>
             <w:r>
               <w:rPr>
@@ -933,7 +923,7 @@
           </w:tcPr>
           <w:p>
             <w:pPr>
-              <w:pStyle w:val="NoSpacing"/>
+              <w:pStyle w:val="Ingenmellomrom"/>
               <w:rPr>
                 <w:rFonts w:ascii="Calibri" w:hAnsi="Calibri" w:cs="Calibri"/>
                 <w:color w:val="000000"/>
@@ -955,7 +945,7 @@
           </w:tcPr>
           <w:p>
             <w:pPr>
-              <w:pStyle w:val="NoSpacing"/>
+              <w:pStyle w:val="Ingenmellomrom"/>
             </w:pPr>
             <w:r>
               <w:rPr>
@@ -970,12 +960,12 @@
     </w:tbl>
     <w:p>
       <w:pPr>
-        <w:pStyle w:val="NoSpacing"/>
+        <w:pStyle w:val="Ingenmellomrom"/>
       </w:pPr>
     </w:p>
     <w:p>
       <w:pPr>
-        <w:pStyle w:val="NoSpacing"/>
+        <w:pStyle w:val="Ingenmellomrom"/>
       </w:pPr>
       <w:r>
         <w:t>These learning objectives are rated on the following scale:</w:t>
@@ -983,12 +973,12 @@
     </w:p>
     <w:p>
       <w:pPr>
-        <w:pStyle w:val="NoSpacing"/>
+        <w:pStyle w:val="Ingenmellomrom"/>
       </w:pPr>
     </w:p>
     <w:tbl>
       <w:tblPr>
-        <w:tblStyle w:val="TableGrid"/>
+        <w:tblStyle w:val="Tabellrutenett"/>
         <w:tblW w:w="0" w:type="auto"/>
         <w:tblInd w:w="715" w:type="dxa"/>
         <w:tblLook w:val="04A0" w:firstRow="1" w:lastRow="0" w:firstColumn="1" w:lastColumn="0" w:noHBand="0" w:noVBand="1"/>
@@ -1006,7 +996,7 @@
           </w:tcPr>
           <w:p>
             <w:pPr>
-              <w:pStyle w:val="NoSpacing"/>
+              <w:pStyle w:val="Ingenmellomrom"/>
               <w:rPr>
                 <w:b/>
                 <w:bCs/>
@@ -1035,7 +1025,7 @@
           </w:tcPr>
           <w:p>
             <w:pPr>
-              <w:pStyle w:val="NoSpacing"/>
+              <w:pStyle w:val="Ingenmellomrom"/>
               <w:rPr>
                 <w:b/>
                 <w:bCs/>
@@ -1064,7 +1054,7 @@
           </w:tcPr>
           <w:p>
             <w:pPr>
-              <w:pStyle w:val="NoSpacing"/>
+              <w:pStyle w:val="Ingenmellomrom"/>
             </w:pPr>
             <w:r>
               <w:t>Unsatisfactory</w:t>
@@ -1077,7 +1067,7 @@
           </w:tcPr>
           <w:p>
             <w:pPr>
-              <w:pStyle w:val="NoSpacing"/>
+              <w:pStyle w:val="Ingenmellomrom"/>
             </w:pPr>
             <w:r>
               <w:t>Very little if any work was shown in this area.</w:t>
@@ -1092,7 +1082,7 @@
           </w:tcPr>
           <w:p>
             <w:pPr>
-              <w:pStyle w:val="NoSpacing"/>
+              <w:pStyle w:val="Ingenmellomrom"/>
             </w:pPr>
             <w:r>
               <w:t>Developing</w:t>
@@ -1105,7 +1095,7 @@
           </w:tcPr>
           <w:p>
             <w:pPr>
-              <w:pStyle w:val="NoSpacing"/>
+              <w:pStyle w:val="Ingenmellomrom"/>
             </w:pPr>
             <w:r>
               <w:t>The learning objective was shown in very basic ways.</w:t>
@@ -1120,7 +1110,7 @@
           </w:tcPr>
           <w:p>
             <w:pPr>
-              <w:pStyle w:val="NoSpacing"/>
+              <w:pStyle w:val="Ingenmellomrom"/>
             </w:pPr>
             <w:r>
               <w:t>Proficient</w:t>
@@ -1133,7 +1123,7 @@
           </w:tcPr>
           <w:p>
             <w:pPr>
-              <w:pStyle w:val="NoSpacing"/>
+              <w:pStyle w:val="Ingenmellomrom"/>
             </w:pPr>
             <w:r>
               <w:t>Effective use of the learning objective was shown in multiple places.</w:t>
@@ -1148,7 +1138,7 @@
           </w:tcPr>
           <w:p>
             <w:pPr>
-              <w:pStyle w:val="NoSpacing"/>
+              <w:pStyle w:val="Ingenmellomrom"/>
             </w:pPr>
             <w:r>
               <w:t>Mastery</w:t>
@@ -1161,7 +1151,7 @@
           </w:tcPr>
           <w:p>
             <w:pPr>
-              <w:pStyle w:val="NoSpacing"/>
+              <w:pStyle w:val="Ingenmellomrom"/>
             </w:pPr>
             <w:r>
               <w:t>Extensive use of the learning objective was shown in non-trivial ways in many places in the code.</w:t>
@@ -1172,17 +1162,17 @@
     </w:tbl>
     <w:p>
       <w:pPr>
-        <w:pStyle w:val="NoSpacing"/>
+        <w:pStyle w:val="Ingenmellomrom"/>
       </w:pPr>
     </w:p>
     <w:p>
       <w:pPr>
-        <w:pStyle w:val="NoSpacing"/>
+        <w:pStyle w:val="Ingenmellomrom"/>
       </w:pPr>
     </w:p>
     <w:p>
       <w:pPr>
-        <w:pStyle w:val="NoSpacing"/>
+        <w:pStyle w:val="Ingenmellomrom"/>
       </w:pPr>
       <w:r>
         <w:t xml:space="preserve">For each learning objective, </w:t>
@@ -1199,12 +1189,12 @@
     </w:p>
     <w:p>
       <w:pPr>
-        <w:pStyle w:val="NoSpacing"/>
+        <w:pStyle w:val="Ingenmellomrom"/>
       </w:pPr>
     </w:p>
     <w:p>
       <w:pPr>
-        <w:pStyle w:val="NoSpacing"/>
+        <w:pStyle w:val="Ingenmellomrom"/>
       </w:pPr>
       <w:r>
         <w:t>The following is an example of what is expected:</w:t>
@@ -1212,12 +1202,12 @@
     </w:p>
     <w:p>
       <w:pPr>
-        <w:pStyle w:val="NoSpacing"/>
+        <w:pStyle w:val="Ingenmellomrom"/>
       </w:pPr>
     </w:p>
     <w:tbl>
       <w:tblPr>
-        <w:tblStyle w:val="TableGrid"/>
+        <w:tblStyle w:val="Tabellrutenett"/>
         <w:tblW w:w="8725" w:type="dxa"/>
         <w:tblLook w:val="04A0" w:firstRow="1" w:lastRow="0" w:firstColumn="1" w:lastColumn="0" w:noHBand="0" w:noVBand="1"/>
       </w:tblPr>
@@ -1238,7 +1228,7 @@
           </w:tcPr>
           <w:p>
             <w:pPr>
-              <w:pStyle w:val="NoSpacing"/>
+              <w:pStyle w:val="Ingenmellomrom"/>
               <w:jc w:val="center"/>
               <w:rPr>
                 <w:b/>
@@ -1268,7 +1258,7 @@
           </w:tcPr>
           <w:p>
             <w:pPr>
-              <w:pStyle w:val="NoSpacing"/>
+              <w:pStyle w:val="Ingenmellomrom"/>
               <w:jc w:val="center"/>
               <w:rPr>
                 <w:b/>
@@ -1298,7 +1288,7 @@
           </w:tcPr>
           <w:p>
             <w:pPr>
-              <w:pStyle w:val="NoSpacing"/>
+              <w:pStyle w:val="Ingenmellomrom"/>
               <w:rPr>
                 <w:b/>
                 <w:bCs/>
@@ -1333,7 +1323,7 @@
           </w:tcPr>
           <w:p>
             <w:pPr>
-              <w:pStyle w:val="NoSpacing"/>
+              <w:pStyle w:val="Ingenmellomrom"/>
               <w:rPr>
                 <w:sz w:val="18"/>
                 <w:szCs w:val="18"/>
@@ -1357,7 +1347,7 @@
           </w:tcPr>
           <w:p>
             <w:pPr>
-              <w:pStyle w:val="NoSpacing"/>
+              <w:pStyle w:val="Ingenmellomrom"/>
               <w:rPr>
                 <w:i/>
                 <w:iCs/>
@@ -1377,7 +1367,7 @@
           </w:p>
           <w:p>
             <w:pPr>
-              <w:pStyle w:val="NoSpacing"/>
+              <w:pStyle w:val="Ingenmellomrom"/>
               <w:rPr>
                 <w:sz w:val="18"/>
                 <w:szCs w:val="18"/>
@@ -1429,7 +1419,7 @@
           </w:tcPr>
           <w:p>
             <w:pPr>
-              <w:pStyle w:val="NoSpacing"/>
+              <w:pStyle w:val="Ingenmellomrom"/>
               <w:rPr>
                 <w:sz w:val="18"/>
                 <w:szCs w:val="18"/>
@@ -1460,7 +1450,7 @@
           </w:tcPr>
           <w:p>
             <w:pPr>
-              <w:pStyle w:val="NoSpacing"/>
+              <w:pStyle w:val="Ingenmellomrom"/>
               <w:rPr>
                 <w:sz w:val="18"/>
                 <w:szCs w:val="18"/>
@@ -1476,7 +1466,7 @@
           </w:tcPr>
           <w:p>
             <w:pPr>
-              <w:pStyle w:val="NoSpacing"/>
+              <w:pStyle w:val="Ingenmellomrom"/>
               <w:rPr>
                 <w:sz w:val="18"/>
                 <w:szCs w:val="18"/>
@@ -1501,7 +1491,7 @@
           </w:tcPr>
           <w:p>
             <w:pPr>
-              <w:pStyle w:val="NoSpacing"/>
+              <w:pStyle w:val="Ingenmellomrom"/>
               <w:rPr>
                 <w:sz w:val="18"/>
                 <w:szCs w:val="18"/>
@@ -1532,7 +1522,7 @@
           </w:tcPr>
           <w:p>
             <w:pPr>
-              <w:pStyle w:val="NoSpacing"/>
+              <w:pStyle w:val="Ingenmellomrom"/>
               <w:rPr>
                 <w:sz w:val="18"/>
                 <w:szCs w:val="18"/>
@@ -1548,7 +1538,7 @@
           </w:tcPr>
           <w:p>
             <w:pPr>
-              <w:pStyle w:val="NoSpacing"/>
+              <w:pStyle w:val="Ingenmellomrom"/>
               <w:rPr>
                 <w:sz w:val="18"/>
                 <w:szCs w:val="18"/>
@@ -1571,7 +1561,7 @@
           </w:tcPr>
           <w:p>
             <w:pPr>
-              <w:pStyle w:val="NoSpacing"/>
+              <w:pStyle w:val="Ingenmellomrom"/>
               <w:rPr>
                 <w:sz w:val="18"/>
                 <w:szCs w:val="18"/>
@@ -1610,7 +1600,7 @@
     </w:p>
     <w:p>
       <w:pPr>
-        <w:pStyle w:val="ListParagraph"/>
+        <w:pStyle w:val="Listeavsnitt"/>
         <w:numPr>
           <w:ilvl w:val="0"/>
           <w:numId w:val="8"/>
@@ -1644,14 +1634,14 @@
     </w:p>
     <w:tbl>
       <w:tblPr>
-        <w:tblStyle w:val="TableGrid"/>
+        <w:tblStyle w:val="Tabellrutenett"/>
         <w:tblW w:w="8725" w:type="dxa"/>
         <w:tblLook w:val="04A0" w:firstRow="1" w:lastRow="0" w:firstColumn="1" w:lastColumn="0" w:noHBand="0" w:noVBand="1"/>
       </w:tblPr>
       <w:tblGrid>
         <w:gridCol w:w="1167"/>
-        <w:gridCol w:w="3557"/>
-        <w:gridCol w:w="4001"/>
+        <w:gridCol w:w="3576"/>
+        <w:gridCol w:w="3982"/>
       </w:tblGrid>
       <w:tr>
         <w:trPr>
@@ -1659,13 +1649,13 @@
         </w:trPr>
         <w:tc>
           <w:tcPr>
-            <w:tcW w:w="1075" w:type="dxa"/>
+            <w:tcW w:w="1167" w:type="dxa"/>
             <w:shd w:val="clear" w:color="auto" w:fill="000000" w:themeFill="text1"/>
             <w:vAlign w:val="center"/>
           </w:tcPr>
           <w:p>
             <w:pPr>
-              <w:pStyle w:val="NoSpacing"/>
+              <w:pStyle w:val="Ingenmellomrom"/>
               <w:jc w:val="center"/>
               <w:rPr>
                 <w:b/>
@@ -1689,13 +1679,13 @@
         </w:tc>
         <w:tc>
           <w:tcPr>
-            <w:tcW w:w="3600" w:type="dxa"/>
+            <w:tcW w:w="3576" w:type="dxa"/>
             <w:shd w:val="clear" w:color="auto" w:fill="000000" w:themeFill="text1"/>
             <w:vAlign w:val="center"/>
           </w:tcPr>
           <w:p>
             <w:pPr>
-              <w:pStyle w:val="NoSpacing"/>
+              <w:pStyle w:val="Ingenmellomrom"/>
               <w:jc w:val="center"/>
               <w:rPr>
                 <w:b/>
@@ -1719,13 +1709,13 @@
         </w:tc>
         <w:tc>
           <w:tcPr>
-            <w:tcW w:w="4050" w:type="dxa"/>
+            <w:tcW w:w="3982" w:type="dxa"/>
             <w:shd w:val="clear" w:color="auto" w:fill="000000" w:themeFill="text1"/>
             <w:vAlign w:val="center"/>
           </w:tcPr>
           <w:p>
             <w:pPr>
-              <w:pStyle w:val="NoSpacing"/>
+              <w:pStyle w:val="Ingenmellomrom"/>
               <w:jc w:val="center"/>
               <w:rPr>
                 <w:b/>
@@ -1774,13 +1764,13 @@
         </w:trPr>
         <w:tc>
           <w:tcPr>
-            <w:tcW w:w="1075" w:type="dxa"/>
+            <w:tcW w:w="1167" w:type="dxa"/>
             <w:vMerge w:val="restart"/>
             <w:vAlign w:val="center"/>
           </w:tcPr>
           <w:p>
             <w:pPr>
-              <w:pStyle w:val="NoSpacing"/>
+              <w:pStyle w:val="Ingenmellomrom"/>
             </w:pPr>
             <w:r>
               <w:t>JavaScript</w:t>
@@ -1789,24 +1779,70 @@
         </w:tc>
         <w:tc>
           <w:tcPr>
-            <w:tcW w:w="3600" w:type="dxa"/>
-            <w:vAlign w:val="center"/>
-          </w:tcPr>
-          <w:p>
-            <w:pPr>
-              <w:pStyle w:val="NoSpacing"/>
-            </w:pPr>
-          </w:p>
-        </w:tc>
-        <w:tc>
-          <w:tcPr>
-            <w:tcW w:w="4050" w:type="dxa"/>
-            <w:vAlign w:val="center"/>
-          </w:tcPr>
-          <w:p>
-            <w:pPr>
-              <w:pStyle w:val="NoSpacing"/>
-            </w:pPr>
+            <w:tcW w:w="3576" w:type="dxa"/>
+            <w:vAlign w:val="center"/>
+          </w:tcPr>
+          <w:p>
+            <w:pPr>
+              <w:pStyle w:val="Ingenmellomrom"/>
+            </w:pPr>
+            <w:r>
+              <w:t xml:space="preserve">I have created three API data fetching functions in the </w:t>
+            </w:r>
+            <w:proofErr w:type="spellStart"/>
+            <w:r>
+              <w:t>apiDataFetch.mjs</w:t>
+            </w:r>
+            <w:proofErr w:type="spellEnd"/>
+            <w:r>
+              <w:t xml:space="preserve"> file to get data from </w:t>
+            </w:r>
+            <w:proofErr w:type="spellStart"/>
+            <w:r>
+              <w:t>financialmodelingprep</w:t>
+            </w:r>
+            <w:proofErr w:type="spellEnd"/>
+            <w:r>
+              <w:t xml:space="preserve">, frankfurter and </w:t>
+            </w:r>
+            <w:proofErr w:type="spellStart"/>
+            <w:r>
+              <w:t>webz</w:t>
+            </w:r>
+            <w:proofErr w:type="spellEnd"/>
+            <w:r>
+              <w:t xml:space="preserve"> APIs.</w:t>
+            </w:r>
+          </w:p>
+        </w:tc>
+        <w:tc>
+          <w:tcPr>
+            <w:tcW w:w="3982" w:type="dxa"/>
+            <w:vAlign w:val="center"/>
+          </w:tcPr>
+          <w:p>
+            <w:pPr>
+              <w:pStyle w:val="Ingenmellomrom"/>
+            </w:pPr>
+            <w:r>
+              <w:t xml:space="preserve">You can see the content of the APIs on all the pages of the application. Frankfurter on the index.html page and the currency.html page. </w:t>
+            </w:r>
+            <w:proofErr w:type="spellStart"/>
+            <w:r>
+              <w:t>Webz</w:t>
+            </w:r>
+            <w:proofErr w:type="spellEnd"/>
+            <w:r>
+              <w:t xml:space="preserve"> on the index.html and news.html page. </w:t>
+            </w:r>
+            <w:proofErr w:type="spellStart"/>
+            <w:r>
+              <w:t>Financialmodelingprep</w:t>
+            </w:r>
+            <w:proofErr w:type="spellEnd"/>
+            <w:r>
+              <w:t xml:space="preserve"> on the stocks.html page and index.html page.</w:t>
+            </w:r>
           </w:p>
         </w:tc>
       </w:tr>
@@ -1816,36 +1852,50 @@
         </w:trPr>
         <w:tc>
           <w:tcPr>
-            <w:tcW w:w="1075" w:type="dxa"/>
+            <w:tcW w:w="1167" w:type="dxa"/>
             <w:vMerge/>
             <w:vAlign w:val="center"/>
           </w:tcPr>
           <w:p>
             <w:pPr>
-              <w:pStyle w:val="NoSpacing"/>
-            </w:pPr>
-          </w:p>
-        </w:tc>
-        <w:tc>
-          <w:tcPr>
-            <w:tcW w:w="3600" w:type="dxa"/>
-            <w:vAlign w:val="center"/>
-          </w:tcPr>
-          <w:p>
-            <w:pPr>
-              <w:pStyle w:val="NoSpacing"/>
-            </w:pPr>
-          </w:p>
-        </w:tc>
-        <w:tc>
-          <w:tcPr>
-            <w:tcW w:w="4050" w:type="dxa"/>
-            <w:vAlign w:val="center"/>
-          </w:tcPr>
-          <w:p>
-            <w:pPr>
-              <w:pStyle w:val="NoSpacing"/>
-            </w:pPr>
+              <w:pStyle w:val="Ingenmellomrom"/>
+            </w:pPr>
+          </w:p>
+        </w:tc>
+        <w:tc>
+          <w:tcPr>
+            <w:tcW w:w="3576" w:type="dxa"/>
+            <w:vAlign w:val="center"/>
+          </w:tcPr>
+          <w:p>
+            <w:pPr>
+              <w:pStyle w:val="Ingenmellomrom"/>
+            </w:pPr>
+            <w:r>
+              <w:t xml:space="preserve">I have made a burger menu in the </w:t>
+            </w:r>
+            <w:proofErr w:type="spellStart"/>
+            <w:r>
+              <w:t>burger.mjs</w:t>
+            </w:r>
+            <w:proofErr w:type="spellEnd"/>
+            <w:r>
+              <w:t xml:space="preserve"> file.</w:t>
+            </w:r>
+          </w:p>
+        </w:tc>
+        <w:tc>
+          <w:tcPr>
+            <w:tcW w:w="3982" w:type="dxa"/>
+            <w:vAlign w:val="center"/>
+          </w:tcPr>
+          <w:p>
+            <w:pPr>
+              <w:pStyle w:val="Ingenmellomrom"/>
+            </w:pPr>
+            <w:r>
+              <w:t>This menu is visible on all the pages of the application.</w:t>
+            </w:r>
           </w:p>
         </w:tc>
       </w:tr>
@@ -1855,36 +1905,695 @@
         </w:trPr>
         <w:tc>
           <w:tcPr>
-            <w:tcW w:w="1075" w:type="dxa"/>
+            <w:tcW w:w="1167" w:type="dxa"/>
             <w:vMerge/>
             <w:vAlign w:val="center"/>
           </w:tcPr>
           <w:p>
             <w:pPr>
-              <w:pStyle w:val="NoSpacing"/>
-            </w:pPr>
-          </w:p>
-        </w:tc>
-        <w:tc>
-          <w:tcPr>
-            <w:tcW w:w="3600" w:type="dxa"/>
-            <w:vAlign w:val="center"/>
-          </w:tcPr>
-          <w:p>
-            <w:pPr>
-              <w:pStyle w:val="NoSpacing"/>
-            </w:pPr>
-          </w:p>
-        </w:tc>
-        <w:tc>
-          <w:tcPr>
-            <w:tcW w:w="4050" w:type="dxa"/>
-            <w:vAlign w:val="center"/>
-          </w:tcPr>
-          <w:p>
-            <w:pPr>
-              <w:pStyle w:val="NoSpacing"/>
-            </w:pPr>
+              <w:pStyle w:val="Ingenmellomrom"/>
+            </w:pPr>
+          </w:p>
+        </w:tc>
+        <w:tc>
+          <w:tcPr>
+            <w:tcW w:w="3576" w:type="dxa"/>
+            <w:vAlign w:val="center"/>
+          </w:tcPr>
+          <w:p>
+            <w:pPr>
+              <w:pStyle w:val="Ingenmellomrom"/>
+            </w:pPr>
+            <w:r>
+              <w:t xml:space="preserve">I made a currency calculator that gets data from the frankfurter API and that calculates the values of different currencies in the </w:t>
+            </w:r>
+            <w:proofErr w:type="spellStart"/>
+            <w:r>
+              <w:t>currencyCalculator.mjs</w:t>
+            </w:r>
+            <w:proofErr w:type="spellEnd"/>
+            <w:r>
+              <w:t xml:space="preserve"> file.</w:t>
+            </w:r>
+          </w:p>
+        </w:tc>
+        <w:tc>
+          <w:tcPr>
+            <w:tcW w:w="3982" w:type="dxa"/>
+            <w:vAlign w:val="center"/>
+          </w:tcPr>
+          <w:p>
+            <w:pPr>
+              <w:pStyle w:val="Ingenmellomrom"/>
+            </w:pPr>
+            <w:r>
+              <w:t>The currency calculator can be seen on the stocks.html page.</w:t>
+            </w:r>
+          </w:p>
+        </w:tc>
+      </w:tr>
+      <w:tr>
+        <w:trPr>
+          <w:trHeight w:val="268"/>
+        </w:trPr>
+        <w:tc>
+          <w:tcPr>
+            <w:tcW w:w="1167" w:type="dxa"/>
+            <w:vMerge/>
+            <w:vAlign w:val="center"/>
+          </w:tcPr>
+          <w:p>
+            <w:pPr>
+              <w:pStyle w:val="Ingenmellomrom"/>
+            </w:pPr>
+          </w:p>
+        </w:tc>
+        <w:tc>
+          <w:tcPr>
+            <w:tcW w:w="3576" w:type="dxa"/>
+            <w:vAlign w:val="center"/>
+          </w:tcPr>
+          <w:p>
+            <w:pPr>
+              <w:pStyle w:val="Ingenmellomrom"/>
+            </w:pPr>
+            <w:r>
+              <w:t xml:space="preserve">I have made a currency list that gets currencies from the frankfurter Api and displays them in the </w:t>
+            </w:r>
+            <w:proofErr w:type="spellStart"/>
+            <w:r>
+              <w:t>currencyList.mjs</w:t>
+            </w:r>
+            <w:proofErr w:type="spellEnd"/>
+            <w:r>
+              <w:t xml:space="preserve"> file.</w:t>
+            </w:r>
+          </w:p>
+        </w:tc>
+        <w:tc>
+          <w:tcPr>
+            <w:tcW w:w="3982" w:type="dxa"/>
+            <w:vAlign w:val="center"/>
+          </w:tcPr>
+          <w:p>
+            <w:pPr>
+              <w:pStyle w:val="Ingenmellomrom"/>
+            </w:pPr>
+            <w:r>
+              <w:t>The lists can be seen in the currency section of the index.html page and on the currency.html page.</w:t>
+            </w:r>
+          </w:p>
+        </w:tc>
+      </w:tr>
+      <w:tr>
+        <w:trPr>
+          <w:trHeight w:val="268"/>
+        </w:trPr>
+        <w:tc>
+          <w:tcPr>
+            <w:tcW w:w="1167" w:type="dxa"/>
+            <w:vMerge/>
+            <w:vAlign w:val="center"/>
+          </w:tcPr>
+          <w:p>
+            <w:pPr>
+              <w:pStyle w:val="Ingenmellomrom"/>
+            </w:pPr>
+          </w:p>
+        </w:tc>
+        <w:tc>
+          <w:tcPr>
+            <w:tcW w:w="3576" w:type="dxa"/>
+            <w:vAlign w:val="center"/>
+          </w:tcPr>
+          <w:p>
+            <w:pPr>
+              <w:pStyle w:val="Ingenmellomrom"/>
+            </w:pPr>
+            <w:r>
+              <w:t xml:space="preserve">I have made dynamic header and footer functions in the </w:t>
+            </w:r>
+            <w:proofErr w:type="spellStart"/>
+            <w:r>
+              <w:t>headerAndFooter.mjs</w:t>
+            </w:r>
+            <w:proofErr w:type="spellEnd"/>
+            <w:r>
+              <w:t xml:space="preserve"> file, to display the same header and footer on all pages of the app.</w:t>
+            </w:r>
+          </w:p>
+        </w:tc>
+        <w:tc>
+          <w:tcPr>
+            <w:tcW w:w="3982" w:type="dxa"/>
+            <w:vAlign w:val="center"/>
+          </w:tcPr>
+          <w:p>
+            <w:pPr>
+              <w:pStyle w:val="Ingenmellomrom"/>
+            </w:pPr>
+            <w:r>
+              <w:t>This can be seen on all pages of the app.</w:t>
+            </w:r>
+          </w:p>
+        </w:tc>
+      </w:tr>
+      <w:tr>
+        <w:trPr>
+          <w:trHeight w:val="268"/>
+        </w:trPr>
+        <w:tc>
+          <w:tcPr>
+            <w:tcW w:w="1167" w:type="dxa"/>
+            <w:vMerge/>
+            <w:vAlign w:val="center"/>
+          </w:tcPr>
+          <w:p>
+            <w:pPr>
+              <w:pStyle w:val="Ingenmellomrom"/>
+            </w:pPr>
+          </w:p>
+        </w:tc>
+        <w:tc>
+          <w:tcPr>
+            <w:tcW w:w="3576" w:type="dxa"/>
+            <w:vAlign w:val="center"/>
+          </w:tcPr>
+          <w:p>
+            <w:pPr>
+              <w:pStyle w:val="Ingenmellomrom"/>
+            </w:pPr>
+            <w:r>
+              <w:t xml:space="preserve">I have made a news favorites topic which allows the user to add topics that it wants news about and add them to a favorites list. When you press the topic in the favorites list it </w:t>
+            </w:r>
+            <w:r>
+              <w:lastRenderedPageBreak/>
+              <w:t xml:space="preserve">displays news about that topic. It is in the </w:t>
+            </w:r>
+            <w:proofErr w:type="spellStart"/>
+            <w:r>
+              <w:t>newsFavorites.mjs</w:t>
+            </w:r>
+            <w:proofErr w:type="spellEnd"/>
+            <w:r>
+              <w:t xml:space="preserve"> file.</w:t>
+            </w:r>
+          </w:p>
+        </w:tc>
+        <w:tc>
+          <w:tcPr>
+            <w:tcW w:w="3982" w:type="dxa"/>
+            <w:vAlign w:val="center"/>
+          </w:tcPr>
+          <w:p>
+            <w:pPr>
+              <w:pStyle w:val="Ingenmellomrom"/>
+            </w:pPr>
+            <w:r>
+              <w:lastRenderedPageBreak/>
+              <w:t>You can see this work on the news.html page by adding a topic to the favorites section, opening the favorites menu and pressing a topic you want news about.</w:t>
+            </w:r>
+          </w:p>
+        </w:tc>
+      </w:tr>
+      <w:tr>
+        <w:trPr>
+          <w:trHeight w:val="268"/>
+        </w:trPr>
+        <w:tc>
+          <w:tcPr>
+            <w:tcW w:w="1167" w:type="dxa"/>
+            <w:vMerge/>
+            <w:vAlign w:val="center"/>
+          </w:tcPr>
+          <w:p>
+            <w:pPr>
+              <w:pStyle w:val="Ingenmellomrom"/>
+            </w:pPr>
+          </w:p>
+        </w:tc>
+        <w:tc>
+          <w:tcPr>
+            <w:tcW w:w="3576" w:type="dxa"/>
+            <w:vAlign w:val="center"/>
+          </w:tcPr>
+          <w:p>
+            <w:pPr>
+              <w:pStyle w:val="Ingenmellomrom"/>
+            </w:pPr>
+            <w:r>
+              <w:t xml:space="preserve">I have made a news list that get news articles from the </w:t>
+            </w:r>
+            <w:proofErr w:type="spellStart"/>
+            <w:r>
+              <w:t>webz</w:t>
+            </w:r>
+            <w:proofErr w:type="spellEnd"/>
+            <w:r>
+              <w:t xml:space="preserve"> API and displays them on the screen with title, image and other useful information in the </w:t>
+            </w:r>
+            <w:proofErr w:type="spellStart"/>
+            <w:r>
+              <w:t>newList.mjs</w:t>
+            </w:r>
+            <w:proofErr w:type="spellEnd"/>
+            <w:r>
+              <w:t xml:space="preserve"> file.</w:t>
+            </w:r>
+          </w:p>
+        </w:tc>
+        <w:tc>
+          <w:tcPr>
+            <w:tcW w:w="3982" w:type="dxa"/>
+            <w:vAlign w:val="center"/>
+          </w:tcPr>
+          <w:p>
+            <w:pPr>
+              <w:pStyle w:val="Ingenmellomrom"/>
+            </w:pPr>
+            <w:r>
+              <w:t>You can see the news lists on the index.html page, the news.html page and in the search results when you are using the search bar at the top of the page.</w:t>
+            </w:r>
+          </w:p>
+        </w:tc>
+      </w:tr>
+      <w:tr>
+        <w:trPr>
+          <w:trHeight w:val="268"/>
+        </w:trPr>
+        <w:tc>
+          <w:tcPr>
+            <w:tcW w:w="1167" w:type="dxa"/>
+            <w:vMerge/>
+            <w:vAlign w:val="center"/>
+          </w:tcPr>
+          <w:p>
+            <w:pPr>
+              <w:pStyle w:val="Ingenmellomrom"/>
+            </w:pPr>
+          </w:p>
+        </w:tc>
+        <w:tc>
+          <w:tcPr>
+            <w:tcW w:w="3576" w:type="dxa"/>
+            <w:vAlign w:val="center"/>
+          </w:tcPr>
+          <w:p>
+            <w:pPr>
+              <w:pStyle w:val="Ingenmellomrom"/>
+            </w:pPr>
+            <w:r>
+              <w:t xml:space="preserve">I have made a search bar in the </w:t>
+            </w:r>
+            <w:proofErr w:type="spellStart"/>
+            <w:r>
+              <w:t>searchBar.mjs</w:t>
+            </w:r>
+            <w:proofErr w:type="spellEnd"/>
+            <w:r>
+              <w:t xml:space="preserve"> file. It gets information from three different files for news, stocks and currencies and displays the results from all three of them on the page. The individual search functions get data from the APIs and return results that it can find in its APIs.</w:t>
+            </w:r>
+          </w:p>
+        </w:tc>
+        <w:tc>
+          <w:tcPr>
+            <w:tcW w:w="3982" w:type="dxa"/>
+            <w:vAlign w:val="center"/>
+          </w:tcPr>
+          <w:p>
+            <w:pPr>
+              <w:pStyle w:val="Ingenmellomrom"/>
+            </w:pPr>
+            <w:r>
+              <w:t>You can find the search bar at the top of all pages of the app. The results are displayed on top of the content and divided into results for news, currency and stocks.</w:t>
+            </w:r>
+          </w:p>
+        </w:tc>
+      </w:tr>
+      <w:tr>
+        <w:trPr>
+          <w:trHeight w:val="268"/>
+        </w:trPr>
+        <w:tc>
+          <w:tcPr>
+            <w:tcW w:w="1167" w:type="dxa"/>
+            <w:vMerge/>
+            <w:vAlign w:val="center"/>
+          </w:tcPr>
+          <w:p>
+            <w:pPr>
+              <w:pStyle w:val="Ingenmellomrom"/>
+            </w:pPr>
+          </w:p>
+        </w:tc>
+        <w:tc>
+          <w:tcPr>
+            <w:tcW w:w="3576" w:type="dxa"/>
+            <w:vAlign w:val="center"/>
+          </w:tcPr>
+          <w:p>
+            <w:pPr>
+              <w:pStyle w:val="Ingenmellomrom"/>
+            </w:pPr>
+            <w:r>
+              <w:t xml:space="preserve">I have made it possible to add favorite stocks in the </w:t>
+            </w:r>
+            <w:proofErr w:type="spellStart"/>
+            <w:r>
+              <w:t>stockFavorites.mjs</w:t>
+            </w:r>
+            <w:proofErr w:type="spellEnd"/>
+            <w:r>
+              <w:t xml:space="preserve"> file. It gets data from the </w:t>
+            </w:r>
+            <w:proofErr w:type="spellStart"/>
+            <w:r>
+              <w:t>financialmodelingprep</w:t>
+            </w:r>
+            <w:proofErr w:type="spellEnd"/>
+            <w:r>
+              <w:t xml:space="preserve"> API and displays the different stocks available in the input field, and you add a stock to the favorite list by pressing the add to favorite button.</w:t>
+            </w:r>
+          </w:p>
+        </w:tc>
+        <w:tc>
+          <w:tcPr>
+            <w:tcW w:w="3982" w:type="dxa"/>
+            <w:vAlign w:val="center"/>
+          </w:tcPr>
+          <w:p>
+            <w:pPr>
+              <w:pStyle w:val="Ingenmellomrom"/>
+            </w:pPr>
+            <w:r>
+              <w:t>You can find the input field and the add to favorites button at the top of the stocks.html page.</w:t>
+            </w:r>
+          </w:p>
+        </w:tc>
+      </w:tr>
+      <w:tr>
+        <w:trPr>
+          <w:trHeight w:val="268"/>
+        </w:trPr>
+        <w:tc>
+          <w:tcPr>
+            <w:tcW w:w="1167" w:type="dxa"/>
+            <w:vMerge/>
+            <w:vAlign w:val="center"/>
+          </w:tcPr>
+          <w:p>
+            <w:pPr>
+              <w:pStyle w:val="Ingenmellomrom"/>
+            </w:pPr>
+          </w:p>
+        </w:tc>
+        <w:tc>
+          <w:tcPr>
+            <w:tcW w:w="3576" w:type="dxa"/>
+            <w:vAlign w:val="center"/>
+          </w:tcPr>
+          <w:p>
+            <w:pPr>
+              <w:pStyle w:val="Ingenmellomrom"/>
+            </w:pPr>
+            <w:r>
+              <w:t xml:space="preserve">I have made stocks lists for the app in </w:t>
+            </w:r>
+            <w:proofErr w:type="spellStart"/>
+            <w:r>
+              <w:t>stockList.mjs</w:t>
+            </w:r>
+            <w:proofErr w:type="spellEnd"/>
+            <w:r>
+              <w:t xml:space="preserve">. It takes data from the </w:t>
+            </w:r>
+            <w:proofErr w:type="spellStart"/>
+            <w:r>
+              <w:t>financialmodelingprep</w:t>
+            </w:r>
+            <w:proofErr w:type="spellEnd"/>
+            <w:r>
+              <w:t xml:space="preserve"> API and displays it as a simple list.</w:t>
+            </w:r>
+          </w:p>
+        </w:tc>
+        <w:tc>
+          <w:tcPr>
+            <w:tcW w:w="3982" w:type="dxa"/>
+            <w:vAlign w:val="center"/>
+          </w:tcPr>
+          <w:p>
+            <w:pPr>
+              <w:pStyle w:val="Ingenmellomrom"/>
+            </w:pPr>
+            <w:r>
+              <w:t>This list can be found in the stock section on the top of the index.html page.</w:t>
+            </w:r>
+          </w:p>
+        </w:tc>
+      </w:tr>
+      <w:tr>
+        <w:trPr>
+          <w:trHeight w:val="268"/>
+        </w:trPr>
+        <w:tc>
+          <w:tcPr>
+            <w:tcW w:w="1167" w:type="dxa"/>
+            <w:vMerge/>
+            <w:vAlign w:val="center"/>
+          </w:tcPr>
+          <w:p>
+            <w:pPr>
+              <w:pStyle w:val="Ingenmellomrom"/>
+            </w:pPr>
+          </w:p>
+        </w:tc>
+        <w:tc>
+          <w:tcPr>
+            <w:tcW w:w="3576" w:type="dxa"/>
+            <w:vAlign w:val="center"/>
+          </w:tcPr>
+          <w:p>
+            <w:pPr>
+              <w:pStyle w:val="Ingenmellomrom"/>
+            </w:pPr>
+            <w:r>
+              <w:t xml:space="preserve">I have made stock cards that display more information about a single stock in </w:t>
+            </w:r>
+            <w:proofErr w:type="spellStart"/>
+            <w:r>
+              <w:t>stockOne.mjs</w:t>
+            </w:r>
+            <w:proofErr w:type="spellEnd"/>
+            <w:r>
+              <w:t xml:space="preserve">. This takes data from the </w:t>
+            </w:r>
+            <w:proofErr w:type="spellStart"/>
+            <w:r>
+              <w:t>financialmodelingprep</w:t>
+            </w:r>
+            <w:proofErr w:type="spellEnd"/>
+            <w:r>
+              <w:t xml:space="preserve"> API and displays it into cards that are display on the page.</w:t>
+            </w:r>
+          </w:p>
+        </w:tc>
+        <w:tc>
+          <w:tcPr>
+            <w:tcW w:w="3982" w:type="dxa"/>
+            <w:vAlign w:val="center"/>
+          </w:tcPr>
+          <w:p>
+            <w:pPr>
+              <w:pStyle w:val="Ingenmellomrom"/>
+            </w:pPr>
+            <w:r>
+              <w:t>You can see these cards used on the stocks.html page. They come in different color variations after if they are a favorite, popular or the one you clicked from another page.</w:t>
+            </w:r>
+          </w:p>
+        </w:tc>
+      </w:tr>
+      <w:tr>
+        <w:trPr>
+          <w:trHeight w:val="268"/>
+        </w:trPr>
+        <w:tc>
+          <w:tcPr>
+            <w:tcW w:w="1167" w:type="dxa"/>
+            <w:vMerge/>
+            <w:vAlign w:val="center"/>
+          </w:tcPr>
+          <w:p>
+            <w:pPr>
+              <w:pStyle w:val="Ingenmellomrom"/>
+            </w:pPr>
+          </w:p>
+        </w:tc>
+        <w:tc>
+          <w:tcPr>
+            <w:tcW w:w="3576" w:type="dxa"/>
+            <w:vAlign w:val="center"/>
+          </w:tcPr>
+          <w:p>
+            <w:pPr>
+              <w:pStyle w:val="Ingenmellomrom"/>
+            </w:pPr>
+            <w:r>
+              <w:t xml:space="preserve">I have made a get search parameter function that gets the parameter </w:t>
+            </w:r>
+            <w:proofErr w:type="gramStart"/>
+            <w:r>
+              <w:t>after ?search</w:t>
+            </w:r>
+            <w:proofErr w:type="gramEnd"/>
+            <w:r>
+              <w:t xml:space="preserve">= in the </w:t>
+            </w:r>
+            <w:proofErr w:type="spellStart"/>
+            <w:r>
+              <w:t>url</w:t>
+            </w:r>
+            <w:proofErr w:type="spellEnd"/>
+            <w:r>
+              <w:t xml:space="preserve">. I have made a get parameter function that get the parameter after </w:t>
+            </w:r>
+            <w:proofErr w:type="gramStart"/>
+            <w:r>
+              <w:t>the ?</w:t>
+            </w:r>
+            <w:proofErr w:type="gramEnd"/>
+            <w:r>
+              <w:t xml:space="preserve">. I have made a function that displays the year and a function that displays when the page was modified last. They are found in the </w:t>
+            </w:r>
+            <w:proofErr w:type="spellStart"/>
+            <w:r>
+              <w:t>utilities.mjs</w:t>
+            </w:r>
+            <w:proofErr w:type="spellEnd"/>
+            <w:r>
+              <w:t xml:space="preserve"> file.</w:t>
+            </w:r>
+          </w:p>
+        </w:tc>
+        <w:tc>
+          <w:tcPr>
+            <w:tcW w:w="3982" w:type="dxa"/>
+            <w:vAlign w:val="center"/>
+          </w:tcPr>
+          <w:p>
+            <w:pPr>
+              <w:pStyle w:val="Ingenmellomrom"/>
+            </w:pPr>
+            <w:r>
+              <w:t>You can find the get search param function used in the search bar on top of each page. You can find the get param function when clicking stocks and currencies on the index.html page or in the search results after making a search in the search bar at the top of all pages. You can find the year and modified date functions in the footer.</w:t>
+            </w:r>
+          </w:p>
+        </w:tc>
+      </w:tr>
+      <w:tr>
+        <w:trPr>
+          <w:trHeight w:val="268"/>
+        </w:trPr>
+        <w:tc>
+          <w:tcPr>
+            <w:tcW w:w="1167" w:type="dxa"/>
+            <w:vMerge/>
+            <w:vAlign w:val="center"/>
+          </w:tcPr>
+          <w:p>
+            <w:pPr>
+              <w:pStyle w:val="Ingenmellomrom"/>
+            </w:pPr>
+          </w:p>
+        </w:tc>
+        <w:tc>
+          <w:tcPr>
+            <w:tcW w:w="3576" w:type="dxa"/>
+            <w:vAlign w:val="center"/>
+          </w:tcPr>
+          <w:p>
+            <w:pPr>
+              <w:pStyle w:val="Ingenmellomrom"/>
+            </w:pPr>
+            <w:r>
+              <w:t xml:space="preserve">I have made JavaScript files for news, stocks and currencies that import the different classes that are used for each site and run the functions </w:t>
+            </w:r>
+            <w:r>
+              <w:lastRenderedPageBreak/>
+              <w:t>needed. They are imported to each relevant page.</w:t>
+            </w:r>
+          </w:p>
+        </w:tc>
+        <w:tc>
+          <w:tcPr>
+            <w:tcW w:w="3982" w:type="dxa"/>
+            <w:vAlign w:val="center"/>
+          </w:tcPr>
+          <w:p>
+            <w:pPr>
+              <w:pStyle w:val="Ingenmellomrom"/>
+            </w:pPr>
+            <w:r>
+              <w:lastRenderedPageBreak/>
+              <w:t xml:space="preserve">You can find them used to gather all functions on the site. News.js is used to gather functions for news.html, stocks.js for stocks.html, currency.js for </w:t>
+            </w:r>
+            <w:r>
+              <w:lastRenderedPageBreak/>
+              <w:t xml:space="preserve">currency.html and </w:t>
+            </w:r>
+            <w:proofErr w:type="spellStart"/>
+            <w:r>
+              <w:t>frontPage</w:t>
+            </w:r>
+            <w:proofErr w:type="spellEnd"/>
+            <w:r>
+              <w:t xml:space="preserve"> for index.html.</w:t>
+            </w:r>
+          </w:p>
+        </w:tc>
+      </w:tr>
+      <w:tr>
+        <w:trPr>
+          <w:trHeight w:val="268"/>
+        </w:trPr>
+        <w:tc>
+          <w:tcPr>
+            <w:tcW w:w="1167" w:type="dxa"/>
+            <w:vMerge/>
+            <w:vAlign w:val="center"/>
+          </w:tcPr>
+          <w:p>
+            <w:pPr>
+              <w:pStyle w:val="Ingenmellomrom"/>
+            </w:pPr>
+          </w:p>
+        </w:tc>
+        <w:tc>
+          <w:tcPr>
+            <w:tcW w:w="3576" w:type="dxa"/>
+            <w:vAlign w:val="center"/>
+          </w:tcPr>
+          <w:p>
+            <w:pPr>
+              <w:pStyle w:val="Ingenmellomrom"/>
+            </w:pPr>
+            <w:r>
+              <w:t>I made a main.js file that is imported to all pages that gathers the header and footer functions and the search function.</w:t>
+            </w:r>
+          </w:p>
+        </w:tc>
+        <w:tc>
+          <w:tcPr>
+            <w:tcW w:w="3982" w:type="dxa"/>
+            <w:vAlign w:val="center"/>
+          </w:tcPr>
+          <w:p>
+            <w:pPr>
+              <w:pStyle w:val="Ingenmellomrom"/>
+            </w:pPr>
+            <w:r>
+              <w:t>You can see the use of the main.js file on all pages on the app. The search bar at the top of all pages. The header at the top of all pages. The footer at the bottom of all pages.</w:t>
+            </w:r>
           </w:p>
         </w:tc>
       </w:tr>
@@ -1894,13 +2603,13 @@
         </w:trPr>
         <w:tc>
           <w:tcPr>
-            <w:tcW w:w="1075" w:type="dxa"/>
+            <w:tcW w:w="1167" w:type="dxa"/>
             <w:vMerge w:val="restart"/>
             <w:vAlign w:val="center"/>
           </w:tcPr>
           <w:p>
             <w:pPr>
-              <w:pStyle w:val="NoSpacing"/>
+              <w:pStyle w:val="Ingenmellomrom"/>
             </w:pPr>
             <w:r>
               <w:t>Third-party APIs</w:t>
@@ -1909,24 +2618,33 @@
         </w:tc>
         <w:tc>
           <w:tcPr>
-            <w:tcW w:w="3600" w:type="dxa"/>
-            <w:vAlign w:val="center"/>
-          </w:tcPr>
-          <w:p>
-            <w:pPr>
-              <w:pStyle w:val="NoSpacing"/>
-            </w:pPr>
-          </w:p>
-        </w:tc>
-        <w:tc>
-          <w:tcPr>
-            <w:tcW w:w="4050" w:type="dxa"/>
-            <w:vAlign w:val="center"/>
-          </w:tcPr>
-          <w:p>
-            <w:pPr>
-              <w:pStyle w:val="NoSpacing"/>
-            </w:pPr>
+            <w:tcW w:w="3576" w:type="dxa"/>
+            <w:vAlign w:val="center"/>
+          </w:tcPr>
+          <w:p>
+            <w:pPr>
+              <w:pStyle w:val="Ingenmellomrom"/>
+            </w:pPr>
+            <w:r>
+              <w:t xml:space="preserve">The </w:t>
+            </w:r>
+            <w:r>
+              <w:t>financialmodelingprep.com API is used to provide data for stock features in the application.</w:t>
+            </w:r>
+          </w:p>
+        </w:tc>
+        <w:tc>
+          <w:tcPr>
+            <w:tcW w:w="3982" w:type="dxa"/>
+            <w:vAlign w:val="center"/>
+          </w:tcPr>
+          <w:p>
+            <w:pPr>
+              <w:pStyle w:val="Ingenmellomrom"/>
+            </w:pPr>
+            <w:r>
+              <w:t>The use of the API can be seen at the top of the index.html page, on the stocks.html page and when searching for stocks using the search bar at the top of the app.</w:t>
+            </w:r>
           </w:p>
         </w:tc>
       </w:tr>
@@ -1936,36 +2654,50 @@
         </w:trPr>
         <w:tc>
           <w:tcPr>
-            <w:tcW w:w="1075" w:type="dxa"/>
+            <w:tcW w:w="1167" w:type="dxa"/>
             <w:vMerge/>
             <w:vAlign w:val="center"/>
           </w:tcPr>
           <w:p>
             <w:pPr>
-              <w:pStyle w:val="NoSpacing"/>
-            </w:pPr>
-          </w:p>
-        </w:tc>
-        <w:tc>
-          <w:tcPr>
-            <w:tcW w:w="3600" w:type="dxa"/>
-            <w:vAlign w:val="center"/>
-          </w:tcPr>
-          <w:p>
-            <w:pPr>
-              <w:pStyle w:val="NoSpacing"/>
-            </w:pPr>
-          </w:p>
-        </w:tc>
-        <w:tc>
-          <w:tcPr>
-            <w:tcW w:w="4050" w:type="dxa"/>
-            <w:vAlign w:val="center"/>
-          </w:tcPr>
-          <w:p>
-            <w:pPr>
-              <w:pStyle w:val="NoSpacing"/>
-            </w:pPr>
+              <w:pStyle w:val="Ingenmellomrom"/>
+            </w:pPr>
+          </w:p>
+        </w:tc>
+        <w:tc>
+          <w:tcPr>
+            <w:tcW w:w="3576" w:type="dxa"/>
+            <w:vAlign w:val="center"/>
+          </w:tcPr>
+          <w:p>
+            <w:pPr>
+              <w:pStyle w:val="Ingenmellomrom"/>
+            </w:pPr>
+            <w:r>
+              <w:t xml:space="preserve">The </w:t>
+            </w:r>
+            <w:proofErr w:type="spellStart"/>
+            <w:r>
+              <w:t>frankfurter.dev</w:t>
+            </w:r>
+            <w:proofErr w:type="spellEnd"/>
+            <w:r>
+              <w:t xml:space="preserve"> is used to provide data for currency features in the application.</w:t>
+            </w:r>
+          </w:p>
+        </w:tc>
+        <w:tc>
+          <w:tcPr>
+            <w:tcW w:w="3982" w:type="dxa"/>
+            <w:vAlign w:val="center"/>
+          </w:tcPr>
+          <w:p>
+            <w:pPr>
+              <w:pStyle w:val="Ingenmellomrom"/>
+            </w:pPr>
+            <w:r>
+              <w:t>The use of the API can be seen at the top of the index.html, on the currency.html page and when searching for currencies using the search bar at the top of the app.</w:t>
+            </w:r>
           </w:p>
         </w:tc>
       </w:tr>
@@ -1975,36 +2707,45 @@
         </w:trPr>
         <w:tc>
           <w:tcPr>
-            <w:tcW w:w="1075" w:type="dxa"/>
+            <w:tcW w:w="1167" w:type="dxa"/>
             <w:vMerge/>
             <w:vAlign w:val="center"/>
           </w:tcPr>
           <w:p>
             <w:pPr>
-              <w:pStyle w:val="NoSpacing"/>
-            </w:pPr>
-          </w:p>
-        </w:tc>
-        <w:tc>
-          <w:tcPr>
-            <w:tcW w:w="3600" w:type="dxa"/>
-            <w:vAlign w:val="center"/>
-          </w:tcPr>
-          <w:p>
-            <w:pPr>
-              <w:pStyle w:val="NoSpacing"/>
-            </w:pPr>
-          </w:p>
-        </w:tc>
-        <w:tc>
-          <w:tcPr>
-            <w:tcW w:w="4050" w:type="dxa"/>
-            <w:vAlign w:val="center"/>
-          </w:tcPr>
-          <w:p>
-            <w:pPr>
-              <w:pStyle w:val="NoSpacing"/>
-            </w:pPr>
+              <w:pStyle w:val="Ingenmellomrom"/>
+            </w:pPr>
+          </w:p>
+        </w:tc>
+        <w:tc>
+          <w:tcPr>
+            <w:tcW w:w="3576" w:type="dxa"/>
+            <w:vAlign w:val="center"/>
+          </w:tcPr>
+          <w:p>
+            <w:pPr>
+              <w:pStyle w:val="Ingenmellomrom"/>
+            </w:pPr>
+            <w:r>
+              <w:t xml:space="preserve">The </w:t>
+            </w:r>
+            <w:r>
+              <w:t>webz.io API is used to provide data for news features in the application.</w:t>
+            </w:r>
+          </w:p>
+        </w:tc>
+        <w:tc>
+          <w:tcPr>
+            <w:tcW w:w="3982" w:type="dxa"/>
+            <w:vAlign w:val="center"/>
+          </w:tcPr>
+          <w:p>
+            <w:pPr>
+              <w:pStyle w:val="Ingenmellomrom"/>
+            </w:pPr>
+            <w:r>
+              <w:t>The use of the API can be seen on the index.html page, the news.html page and when searching for news using the search bar at the top of the app.</w:t>
+            </w:r>
           </w:p>
         </w:tc>
       </w:tr>
@@ -2014,13 +2755,13 @@
         </w:trPr>
         <w:tc>
           <w:tcPr>
-            <w:tcW w:w="1075" w:type="dxa"/>
+            <w:tcW w:w="1167" w:type="dxa"/>
             <w:vMerge w:val="restart"/>
             <w:vAlign w:val="center"/>
           </w:tcPr>
           <w:p>
             <w:pPr>
-              <w:pStyle w:val="NoSpacing"/>
+              <w:pStyle w:val="Ingenmellomrom"/>
             </w:pPr>
             <w:r>
               <w:t>JSON</w:t>
@@ -2029,24 +2770,35 @@
         </w:tc>
         <w:tc>
           <w:tcPr>
-            <w:tcW w:w="3600" w:type="dxa"/>
-            <w:vAlign w:val="center"/>
-          </w:tcPr>
-          <w:p>
-            <w:pPr>
-              <w:pStyle w:val="NoSpacing"/>
-            </w:pPr>
-          </w:p>
-        </w:tc>
-        <w:tc>
-          <w:tcPr>
-            <w:tcW w:w="4050" w:type="dxa"/>
-            <w:vAlign w:val="center"/>
-          </w:tcPr>
-          <w:p>
-            <w:pPr>
-              <w:pStyle w:val="NoSpacing"/>
-            </w:pPr>
+            <w:tcW w:w="3576" w:type="dxa"/>
+            <w:vAlign w:val="center"/>
+          </w:tcPr>
+          <w:p>
+            <w:pPr>
+              <w:pStyle w:val="Ingenmellomrom"/>
+            </w:pPr>
+            <w:proofErr w:type="spellStart"/>
+            <w:r>
+              <w:t>Financialmodelingprep</w:t>
+            </w:r>
+            <w:proofErr w:type="spellEnd"/>
+            <w:r>
+              <w:t xml:space="preserve"> API has JSON data that is used to create stock market content for the application.</w:t>
+            </w:r>
+          </w:p>
+        </w:tc>
+        <w:tc>
+          <w:tcPr>
+            <w:tcW w:w="3982" w:type="dxa"/>
+            <w:vAlign w:val="center"/>
+          </w:tcPr>
+          <w:p>
+            <w:pPr>
+              <w:pStyle w:val="Ingenmellomrom"/>
+            </w:pPr>
+            <w:r>
+              <w:t>This can be seen in the stock section at the top of the page and on the stocks.html page of the app.</w:t>
+            </w:r>
           </w:p>
         </w:tc>
       </w:tr>
@@ -2056,36 +2808,47 @@
         </w:trPr>
         <w:tc>
           <w:tcPr>
-            <w:tcW w:w="1075" w:type="dxa"/>
+            <w:tcW w:w="1167" w:type="dxa"/>
             <w:vMerge/>
             <w:vAlign w:val="center"/>
           </w:tcPr>
           <w:p>
             <w:pPr>
-              <w:pStyle w:val="NoSpacing"/>
-            </w:pPr>
-          </w:p>
-        </w:tc>
-        <w:tc>
-          <w:tcPr>
-            <w:tcW w:w="3600" w:type="dxa"/>
-            <w:vAlign w:val="center"/>
-          </w:tcPr>
-          <w:p>
-            <w:pPr>
-              <w:pStyle w:val="NoSpacing"/>
-            </w:pPr>
-          </w:p>
-        </w:tc>
-        <w:tc>
-          <w:tcPr>
-            <w:tcW w:w="4050" w:type="dxa"/>
-            <w:vAlign w:val="center"/>
-          </w:tcPr>
-          <w:p>
-            <w:pPr>
-              <w:pStyle w:val="NoSpacing"/>
-            </w:pPr>
+              <w:pStyle w:val="Ingenmellomrom"/>
+            </w:pPr>
+          </w:p>
+        </w:tc>
+        <w:tc>
+          <w:tcPr>
+            <w:tcW w:w="3576" w:type="dxa"/>
+            <w:vAlign w:val="center"/>
+          </w:tcPr>
+          <w:p>
+            <w:pPr>
+              <w:pStyle w:val="Ingenmellomrom"/>
+            </w:pPr>
+            <w:proofErr w:type="spellStart"/>
+            <w:r>
+              <w:t>Frankfurter.dev</w:t>
+            </w:r>
+            <w:proofErr w:type="spellEnd"/>
+            <w:r>
+              <w:t xml:space="preserve"> API has JSON data that is used to create currency data and conversion content on the application.</w:t>
+            </w:r>
+          </w:p>
+        </w:tc>
+        <w:tc>
+          <w:tcPr>
+            <w:tcW w:w="3982" w:type="dxa"/>
+            <w:vAlign w:val="center"/>
+          </w:tcPr>
+          <w:p>
+            <w:pPr>
+              <w:pStyle w:val="Ingenmellomrom"/>
+            </w:pPr>
+            <w:r>
+              <w:t>This can be seen in the currency section at the top of the index.html page and on the currency.html page of the app.</w:t>
+            </w:r>
           </w:p>
         </w:tc>
       </w:tr>
@@ -2095,36 +2858,42 @@
         </w:trPr>
         <w:tc>
           <w:tcPr>
-            <w:tcW w:w="1075" w:type="dxa"/>
+            <w:tcW w:w="1167" w:type="dxa"/>
             <w:vMerge/>
             <w:vAlign w:val="center"/>
           </w:tcPr>
           <w:p>
             <w:pPr>
-              <w:pStyle w:val="NoSpacing"/>
-            </w:pPr>
-          </w:p>
-        </w:tc>
-        <w:tc>
-          <w:tcPr>
-            <w:tcW w:w="3600" w:type="dxa"/>
-            <w:vAlign w:val="center"/>
-          </w:tcPr>
-          <w:p>
-            <w:pPr>
-              <w:pStyle w:val="NoSpacing"/>
-            </w:pPr>
-          </w:p>
-        </w:tc>
-        <w:tc>
-          <w:tcPr>
-            <w:tcW w:w="4050" w:type="dxa"/>
-            <w:vAlign w:val="center"/>
-          </w:tcPr>
-          <w:p>
-            <w:pPr>
-              <w:pStyle w:val="NoSpacing"/>
-            </w:pPr>
+              <w:pStyle w:val="Ingenmellomrom"/>
+            </w:pPr>
+          </w:p>
+        </w:tc>
+        <w:tc>
+          <w:tcPr>
+            <w:tcW w:w="3576" w:type="dxa"/>
+            <w:vAlign w:val="center"/>
+          </w:tcPr>
+          <w:p>
+            <w:pPr>
+              <w:pStyle w:val="Ingenmellomrom"/>
+            </w:pPr>
+            <w:r>
+              <w:t>Webz.io API has JSON data that is used to create news content to the application.</w:t>
+            </w:r>
+          </w:p>
+        </w:tc>
+        <w:tc>
+          <w:tcPr>
+            <w:tcW w:w="3982" w:type="dxa"/>
+            <w:vAlign w:val="center"/>
+          </w:tcPr>
+          <w:p>
+            <w:pPr>
+              <w:pStyle w:val="Ingenmellomrom"/>
+            </w:pPr>
+            <w:r>
+              <w:t>This can be seen in the news section on the index.html page and the news.html page of the app.</w:t>
+            </w:r>
           </w:p>
         </w:tc>
       </w:tr>
@@ -2134,13 +2903,13 @@
         </w:trPr>
         <w:tc>
           <w:tcPr>
-            <w:tcW w:w="1075" w:type="dxa"/>
+            <w:tcW w:w="1167" w:type="dxa"/>
             <w:vMerge w:val="restart"/>
             <w:vAlign w:val="center"/>
           </w:tcPr>
           <w:p>
             <w:pPr>
-              <w:pStyle w:val="NoSpacing"/>
+              <w:pStyle w:val="Ingenmellomrom"/>
             </w:pPr>
             <w:r>
               <w:t>CSS</w:t>
@@ -2149,24 +2918,30 @@
         </w:tc>
         <w:tc>
           <w:tcPr>
-            <w:tcW w:w="3600" w:type="dxa"/>
-            <w:vAlign w:val="center"/>
-          </w:tcPr>
-          <w:p>
-            <w:pPr>
-              <w:pStyle w:val="NoSpacing"/>
-            </w:pPr>
-          </w:p>
-        </w:tc>
-        <w:tc>
-          <w:tcPr>
-            <w:tcW w:w="4050" w:type="dxa"/>
-            <w:vAlign w:val="center"/>
-          </w:tcPr>
-          <w:p>
-            <w:pPr>
-              <w:pStyle w:val="NoSpacing"/>
-            </w:pPr>
+            <w:tcW w:w="3576" w:type="dxa"/>
+            <w:vAlign w:val="center"/>
+          </w:tcPr>
+          <w:p>
+            <w:pPr>
+              <w:pStyle w:val="Ingenmellomrom"/>
+            </w:pPr>
+            <w:r>
+              <w:t>I have chosen colors that match well together and used them to style different parts of the site.</w:t>
+            </w:r>
+          </w:p>
+        </w:tc>
+        <w:tc>
+          <w:tcPr>
+            <w:tcW w:w="3982" w:type="dxa"/>
+            <w:vAlign w:val="center"/>
+          </w:tcPr>
+          <w:p>
+            <w:pPr>
+              <w:pStyle w:val="Ingenmellomrom"/>
+            </w:pPr>
+            <w:r>
+              <w:t>You can see the different colors on buttons, image borders, hover effects on links, news titles, news titles, stock cards and buttons.</w:t>
+            </w:r>
           </w:p>
         </w:tc>
       </w:tr>
@@ -2176,36 +2951,48 @@
         </w:trPr>
         <w:tc>
           <w:tcPr>
-            <w:tcW w:w="1075" w:type="dxa"/>
+            <w:tcW w:w="1167" w:type="dxa"/>
             <w:vMerge/>
             <w:vAlign w:val="center"/>
           </w:tcPr>
           <w:p>
             <w:pPr>
-              <w:pStyle w:val="NoSpacing"/>
-            </w:pPr>
-          </w:p>
-        </w:tc>
-        <w:tc>
-          <w:tcPr>
-            <w:tcW w:w="3600" w:type="dxa"/>
-            <w:vAlign w:val="center"/>
-          </w:tcPr>
-          <w:p>
-            <w:pPr>
-              <w:pStyle w:val="NoSpacing"/>
-            </w:pPr>
-          </w:p>
-        </w:tc>
-        <w:tc>
-          <w:tcPr>
-            <w:tcW w:w="4050" w:type="dxa"/>
-            <w:vAlign w:val="center"/>
-          </w:tcPr>
-          <w:p>
-            <w:pPr>
-              <w:pStyle w:val="NoSpacing"/>
-            </w:pPr>
+              <w:pStyle w:val="Ingenmellomrom"/>
+            </w:pPr>
+          </w:p>
+        </w:tc>
+        <w:tc>
+          <w:tcPr>
+            <w:tcW w:w="3576" w:type="dxa"/>
+            <w:vAlign w:val="center"/>
+          </w:tcPr>
+          <w:p>
+            <w:pPr>
+              <w:pStyle w:val="Ingenmellomrom"/>
+            </w:pPr>
+            <w:r>
+              <w:t>I have added hover effects</w:t>
+            </w:r>
+            <w:r>
+              <w:t xml:space="preserve"> and cursors to show the user where it is navigating the page and what are buttons and what is content.</w:t>
+            </w:r>
+          </w:p>
+        </w:tc>
+        <w:tc>
+          <w:tcPr>
+            <w:tcW w:w="3982" w:type="dxa"/>
+            <w:vAlign w:val="center"/>
+          </w:tcPr>
+          <w:p>
+            <w:pPr>
+              <w:pStyle w:val="Ingenmellomrom"/>
+            </w:pPr>
+            <w:r>
+              <w:t>I have added hover effects</w:t>
+            </w:r>
+            <w:r>
+              <w:t xml:space="preserve"> to all buttons, news cards, stock cards, news titles and news images.</w:t>
+            </w:r>
           </w:p>
         </w:tc>
       </w:tr>
@@ -2215,36 +3002,42 @@
         </w:trPr>
         <w:tc>
           <w:tcPr>
-            <w:tcW w:w="1075" w:type="dxa"/>
+            <w:tcW w:w="1167" w:type="dxa"/>
             <w:vMerge/>
             <w:vAlign w:val="center"/>
           </w:tcPr>
           <w:p>
             <w:pPr>
-              <w:pStyle w:val="NoSpacing"/>
-            </w:pPr>
-          </w:p>
-        </w:tc>
-        <w:tc>
-          <w:tcPr>
-            <w:tcW w:w="3600" w:type="dxa"/>
-            <w:vAlign w:val="center"/>
-          </w:tcPr>
-          <w:p>
-            <w:pPr>
-              <w:pStyle w:val="NoSpacing"/>
-            </w:pPr>
-          </w:p>
-        </w:tc>
-        <w:tc>
-          <w:tcPr>
-            <w:tcW w:w="4050" w:type="dxa"/>
-            <w:vAlign w:val="center"/>
-          </w:tcPr>
-          <w:p>
-            <w:pPr>
-              <w:pStyle w:val="NoSpacing"/>
-            </w:pPr>
+              <w:pStyle w:val="Ingenmellomrom"/>
+            </w:pPr>
+          </w:p>
+        </w:tc>
+        <w:tc>
+          <w:tcPr>
+            <w:tcW w:w="3576" w:type="dxa"/>
+            <w:vAlign w:val="center"/>
+          </w:tcPr>
+          <w:p>
+            <w:pPr>
+              <w:pStyle w:val="Ingenmellomrom"/>
+            </w:pPr>
+            <w:r>
+              <w:t>I have added different animations to draw the user’s attention to different aspects of the site.</w:t>
+            </w:r>
+          </w:p>
+        </w:tc>
+        <w:tc>
+          <w:tcPr>
+            <w:tcW w:w="3982" w:type="dxa"/>
+            <w:vAlign w:val="center"/>
+          </w:tcPr>
+          <w:p>
+            <w:pPr>
+              <w:pStyle w:val="Ingenmellomrom"/>
+            </w:pPr>
+            <w:r>
+              <w:t>You can see the news article images grow when they have loaded on index.html and news.html pages. You can see the stock cards grow and change color from white to either green, red or blue on stocks.html. You can see the currency table grow, and the swap button moves up on the currency.html page.</w:t>
+            </w:r>
           </w:p>
         </w:tc>
       </w:tr>
@@ -2254,39 +3047,46 @@
         </w:trPr>
         <w:tc>
           <w:tcPr>
-            <w:tcW w:w="1075" w:type="dxa"/>
+            <w:tcW w:w="1167" w:type="dxa"/>
             <w:vMerge w:val="restart"/>
             <w:vAlign w:val="center"/>
           </w:tcPr>
           <w:p>
             <w:pPr>
-              <w:pStyle w:val="NoSpacing"/>
-            </w:pPr>
-            <w:r>
+              <w:pStyle w:val="Ingenmellomrom"/>
+            </w:pPr>
+            <w:r>
+              <w:lastRenderedPageBreak/>
               <w:t>Events</w:t>
             </w:r>
           </w:p>
         </w:tc>
         <w:tc>
           <w:tcPr>
-            <w:tcW w:w="3600" w:type="dxa"/>
-            <w:vAlign w:val="center"/>
-          </w:tcPr>
-          <w:p>
-            <w:pPr>
-              <w:pStyle w:val="NoSpacing"/>
-            </w:pPr>
-          </w:p>
-        </w:tc>
-        <w:tc>
-          <w:tcPr>
-            <w:tcW w:w="4050" w:type="dxa"/>
-            <w:vAlign w:val="center"/>
-          </w:tcPr>
-          <w:p>
-            <w:pPr>
-              <w:pStyle w:val="NoSpacing"/>
-            </w:pPr>
+            <w:tcW w:w="3576" w:type="dxa"/>
+            <w:vAlign w:val="center"/>
+          </w:tcPr>
+          <w:p>
+            <w:pPr>
+              <w:pStyle w:val="Ingenmellomrom"/>
+            </w:pPr>
+            <w:r>
+              <w:t>I have added event listeners to remove and add favorite stocks to the favorite stocks list on stocks.html</w:t>
+            </w:r>
+          </w:p>
+        </w:tc>
+        <w:tc>
+          <w:tcPr>
+            <w:tcW w:w="3982" w:type="dxa"/>
+            <w:vAlign w:val="center"/>
+          </w:tcPr>
+          <w:p>
+            <w:pPr>
+              <w:pStyle w:val="Ingenmellomrom"/>
+            </w:pPr>
+            <w:r>
+              <w:t>You can see the remove event listener work by pressing the red x button on the favorite stock, if you have added one, on the stocks.html page. You can see the add event listener work by choosing a stock from the list and pressing the add button on the stocks.html page.</w:t>
+            </w:r>
           </w:p>
         </w:tc>
       </w:tr>
@@ -2296,36 +3096,42 @@
         </w:trPr>
         <w:tc>
           <w:tcPr>
-            <w:tcW w:w="1075" w:type="dxa"/>
+            <w:tcW w:w="1167" w:type="dxa"/>
             <w:vMerge/>
             <w:vAlign w:val="center"/>
           </w:tcPr>
           <w:p>
             <w:pPr>
-              <w:pStyle w:val="NoSpacing"/>
-            </w:pPr>
-          </w:p>
-        </w:tc>
-        <w:tc>
-          <w:tcPr>
-            <w:tcW w:w="3600" w:type="dxa"/>
-            <w:vAlign w:val="center"/>
-          </w:tcPr>
-          <w:p>
-            <w:pPr>
-              <w:pStyle w:val="NoSpacing"/>
-            </w:pPr>
-          </w:p>
-        </w:tc>
-        <w:tc>
-          <w:tcPr>
-            <w:tcW w:w="4050" w:type="dxa"/>
-            <w:vAlign w:val="center"/>
-          </w:tcPr>
-          <w:p>
-            <w:pPr>
-              <w:pStyle w:val="NoSpacing"/>
-            </w:pPr>
+              <w:pStyle w:val="Ingenmellomrom"/>
+            </w:pPr>
+          </w:p>
+        </w:tc>
+        <w:tc>
+          <w:tcPr>
+            <w:tcW w:w="3576" w:type="dxa"/>
+            <w:vAlign w:val="center"/>
+          </w:tcPr>
+          <w:p>
+            <w:pPr>
+              <w:pStyle w:val="Ingenmellomrom"/>
+            </w:pPr>
+            <w:r>
+              <w:t>I have added an event listener to change the news category that is displayed on the page.</w:t>
+            </w:r>
+          </w:p>
+        </w:tc>
+        <w:tc>
+          <w:tcPr>
+            <w:tcW w:w="3982" w:type="dxa"/>
+            <w:vAlign w:val="center"/>
+          </w:tcPr>
+          <w:p>
+            <w:pPr>
+              <w:pStyle w:val="Ingenmellomrom"/>
+            </w:pPr>
+            <w:r>
+              <w:t>You can see this work by choosing a category in the dropdown menu next to the news heading on the index.html page or the in dropdown on the news.html page.</w:t>
+            </w:r>
           </w:p>
         </w:tc>
       </w:tr>
@@ -2335,36 +3141,185 @@
         </w:trPr>
         <w:tc>
           <w:tcPr>
-            <w:tcW w:w="1075" w:type="dxa"/>
+            <w:tcW w:w="1167" w:type="dxa"/>
             <w:vMerge/>
             <w:vAlign w:val="center"/>
           </w:tcPr>
           <w:p>
             <w:pPr>
-              <w:pStyle w:val="NoSpacing"/>
-            </w:pPr>
-          </w:p>
-        </w:tc>
-        <w:tc>
-          <w:tcPr>
-            <w:tcW w:w="3600" w:type="dxa"/>
-            <w:vAlign w:val="center"/>
-          </w:tcPr>
-          <w:p>
-            <w:pPr>
-              <w:pStyle w:val="NoSpacing"/>
-            </w:pPr>
-          </w:p>
-        </w:tc>
-        <w:tc>
-          <w:tcPr>
-            <w:tcW w:w="4050" w:type="dxa"/>
-            <w:vAlign w:val="center"/>
-          </w:tcPr>
-          <w:p>
-            <w:pPr>
-              <w:pStyle w:val="NoSpacing"/>
-            </w:pPr>
+              <w:pStyle w:val="Ingenmellomrom"/>
+            </w:pPr>
+          </w:p>
+        </w:tc>
+        <w:tc>
+          <w:tcPr>
+            <w:tcW w:w="3576" w:type="dxa"/>
+            <w:vAlign w:val="center"/>
+          </w:tcPr>
+          <w:p>
+            <w:pPr>
+              <w:pStyle w:val="Ingenmellomrom"/>
+            </w:pPr>
+            <w:r>
+              <w:t>I have added event listeners to the favorite news section that add and remove favorite news topics as well as opens and closes the favorite news topics list.</w:t>
+            </w:r>
+          </w:p>
+        </w:tc>
+        <w:tc>
+          <w:tcPr>
+            <w:tcW w:w="3982" w:type="dxa"/>
+            <w:vAlign w:val="center"/>
+          </w:tcPr>
+          <w:p>
+            <w:pPr>
+              <w:pStyle w:val="Ingenmellomrom"/>
+            </w:pPr>
+            <w:r>
+              <w:t xml:space="preserve">You can see the add event listener work by typing a topic and pressing the </w:t>
+            </w:r>
+            <w:proofErr w:type="gramStart"/>
+            <w:r>
+              <w:t>add</w:t>
+            </w:r>
+            <w:proofErr w:type="gramEnd"/>
+            <w:r>
+              <w:t xml:space="preserve"> to favorites button on the news.html page. You can see the remove event listener work by pressing the red x button at the end of the topic in the list and see it disappear on the news.html page. And you can see the favorite news topics list open and close by using an even listener that toggles a class.</w:t>
+            </w:r>
+          </w:p>
+        </w:tc>
+      </w:tr>
+      <w:tr>
+        <w:trPr>
+          <w:trHeight w:val="279"/>
+        </w:trPr>
+        <w:tc>
+          <w:tcPr>
+            <w:tcW w:w="1167" w:type="dxa"/>
+            <w:vMerge/>
+            <w:vAlign w:val="center"/>
+          </w:tcPr>
+          <w:p>
+            <w:pPr>
+              <w:pStyle w:val="Ingenmellomrom"/>
+            </w:pPr>
+          </w:p>
+        </w:tc>
+        <w:tc>
+          <w:tcPr>
+            <w:tcW w:w="3576" w:type="dxa"/>
+            <w:vAlign w:val="center"/>
+          </w:tcPr>
+          <w:p>
+            <w:pPr>
+              <w:pStyle w:val="Ingenmellomrom"/>
+            </w:pPr>
+            <w:r>
+              <w:t>I have added an event listener to swap the values and currencies of the currency calculator.</w:t>
+            </w:r>
+          </w:p>
+        </w:tc>
+        <w:tc>
+          <w:tcPr>
+            <w:tcW w:w="3982" w:type="dxa"/>
+            <w:vAlign w:val="center"/>
+          </w:tcPr>
+          <w:p>
+            <w:pPr>
+              <w:pStyle w:val="Ingenmellomrom"/>
+            </w:pPr>
+            <w:r>
+              <w:t>You can see this work when you press the swap button on the currency.html page.</w:t>
+            </w:r>
+          </w:p>
+        </w:tc>
+      </w:tr>
+      <w:tr>
+        <w:trPr>
+          <w:trHeight w:val="279"/>
+        </w:trPr>
+        <w:tc>
+          <w:tcPr>
+            <w:tcW w:w="1167" w:type="dxa"/>
+            <w:vMerge/>
+            <w:vAlign w:val="center"/>
+          </w:tcPr>
+          <w:p>
+            <w:pPr>
+              <w:pStyle w:val="Ingenmellomrom"/>
+            </w:pPr>
+          </w:p>
+        </w:tc>
+        <w:tc>
+          <w:tcPr>
+            <w:tcW w:w="3576" w:type="dxa"/>
+            <w:vAlign w:val="center"/>
+          </w:tcPr>
+          <w:p>
+            <w:pPr>
+              <w:pStyle w:val="Ingenmellomrom"/>
+            </w:pPr>
+            <w:r>
+              <w:t>I have added event listeners to check for input in the currency calculator that automatically calculate the new values when an amount input is changed or the currency is changed.</w:t>
+            </w:r>
+          </w:p>
+        </w:tc>
+        <w:tc>
+          <w:tcPr>
+            <w:tcW w:w="3982" w:type="dxa"/>
+            <w:vAlign w:val="center"/>
+          </w:tcPr>
+          <w:p>
+            <w:pPr>
+              <w:pStyle w:val="Ingenmellomrom"/>
+            </w:pPr>
+            <w:r>
+              <w:t>You can see this work by changing currencies or changing the amount values in the currency calculator on currencies.html. This will make the values change instantly with every change.</w:t>
+            </w:r>
+          </w:p>
+        </w:tc>
+      </w:tr>
+      <w:tr>
+        <w:trPr>
+          <w:trHeight w:val="279"/>
+        </w:trPr>
+        <w:tc>
+          <w:tcPr>
+            <w:tcW w:w="1167" w:type="dxa"/>
+            <w:vMerge/>
+            <w:vAlign w:val="center"/>
+          </w:tcPr>
+          <w:p>
+            <w:pPr>
+              <w:pStyle w:val="Ingenmellomrom"/>
+            </w:pPr>
+          </w:p>
+        </w:tc>
+        <w:tc>
+          <w:tcPr>
+            <w:tcW w:w="3576" w:type="dxa"/>
+            <w:vAlign w:val="center"/>
+          </w:tcPr>
+          <w:p>
+            <w:pPr>
+              <w:pStyle w:val="Ingenmellomrom"/>
+            </w:pPr>
+            <w:r>
+              <w:t>I have added an event listener to the burger menu in mobile view to make it open and close.</w:t>
+            </w:r>
+          </w:p>
+        </w:tc>
+        <w:tc>
+          <w:tcPr>
+            <w:tcW w:w="3982" w:type="dxa"/>
+            <w:vAlign w:val="center"/>
+          </w:tcPr>
+          <w:p>
+            <w:pPr>
+              <w:pStyle w:val="Ingenmellomrom"/>
+            </w:pPr>
+            <w:r>
+              <w:t>You can see this work by pressing the burger menu in mobile view on any page.</w:t>
+            </w:r>
           </w:p>
         </w:tc>
       </w:tr>
@@ -2374,13 +3329,13 @@
         </w:trPr>
         <w:tc>
           <w:tcPr>
-            <w:tcW w:w="1075" w:type="dxa"/>
+            <w:tcW w:w="1167" w:type="dxa"/>
             <w:vMerge w:val="restart"/>
             <w:vAlign w:val="center"/>
           </w:tcPr>
           <w:p>
             <w:pPr>
-              <w:pStyle w:val="NoSpacing"/>
+              <w:pStyle w:val="Ingenmellomrom"/>
             </w:pPr>
             <w:r>
               <w:t>Local Storage</w:t>
@@ -2389,24 +3344,38 @@
         </w:tc>
         <w:tc>
           <w:tcPr>
-            <w:tcW w:w="3600" w:type="dxa"/>
-            <w:vAlign w:val="center"/>
-          </w:tcPr>
-          <w:p>
-            <w:pPr>
-              <w:pStyle w:val="NoSpacing"/>
-            </w:pPr>
-          </w:p>
-        </w:tc>
-        <w:tc>
-          <w:tcPr>
-            <w:tcW w:w="4050" w:type="dxa"/>
-            <w:vAlign w:val="center"/>
-          </w:tcPr>
-          <w:p>
-            <w:pPr>
-              <w:pStyle w:val="NoSpacing"/>
-            </w:pPr>
+            <w:tcW w:w="3576" w:type="dxa"/>
+            <w:vAlign w:val="center"/>
+          </w:tcPr>
+          <w:p>
+            <w:pPr>
+              <w:pStyle w:val="Ingenmellomrom"/>
+            </w:pPr>
+            <w:r>
+              <w:t>When adding favorite news topics on the news.html page Local Storage is used to save the different topics to an array in news-favorites in Local Storage.</w:t>
+            </w:r>
+          </w:p>
+        </w:tc>
+        <w:tc>
+          <w:tcPr>
+            <w:tcW w:w="3982" w:type="dxa"/>
+            <w:vAlign w:val="center"/>
+          </w:tcPr>
+          <w:p>
+            <w:pPr>
+              <w:pStyle w:val="Ingenmellomrom"/>
+            </w:pPr>
+            <w:r>
+              <w:t xml:space="preserve">This can be seen by using the </w:t>
+            </w:r>
+            <w:proofErr w:type="gramStart"/>
+            <w:r>
+              <w:t>add</w:t>
+            </w:r>
+            <w:proofErr w:type="gramEnd"/>
+            <w:r>
+              <w:t xml:space="preserve"> to favorites button at the top of the news.html page.</w:t>
+            </w:r>
           </w:p>
         </w:tc>
       </w:tr>
@@ -2416,36 +3385,42 @@
         </w:trPr>
         <w:tc>
           <w:tcPr>
-            <w:tcW w:w="1075" w:type="dxa"/>
+            <w:tcW w:w="1167" w:type="dxa"/>
             <w:vMerge/>
             <w:vAlign w:val="center"/>
           </w:tcPr>
           <w:p>
             <w:pPr>
-              <w:pStyle w:val="NoSpacing"/>
-            </w:pPr>
-          </w:p>
-        </w:tc>
-        <w:tc>
-          <w:tcPr>
-            <w:tcW w:w="3600" w:type="dxa"/>
-            <w:vAlign w:val="center"/>
-          </w:tcPr>
-          <w:p>
-            <w:pPr>
-              <w:pStyle w:val="NoSpacing"/>
-            </w:pPr>
-          </w:p>
-        </w:tc>
-        <w:tc>
-          <w:tcPr>
-            <w:tcW w:w="4050" w:type="dxa"/>
-            <w:vAlign w:val="center"/>
-          </w:tcPr>
-          <w:p>
-            <w:pPr>
-              <w:pStyle w:val="NoSpacing"/>
-            </w:pPr>
+              <w:pStyle w:val="Ingenmellomrom"/>
+            </w:pPr>
+          </w:p>
+        </w:tc>
+        <w:tc>
+          <w:tcPr>
+            <w:tcW w:w="3576" w:type="dxa"/>
+            <w:vAlign w:val="center"/>
+          </w:tcPr>
+          <w:p>
+            <w:pPr>
+              <w:pStyle w:val="Ingenmellomrom"/>
+            </w:pPr>
+            <w:r>
+              <w:t>When removing favorite news topics on the news.html page Local Storage is used to get news-favorites array, filter away the topic the user wants to remove and add the new array to news-favorites in Local Storage again.</w:t>
+            </w:r>
+          </w:p>
+        </w:tc>
+        <w:tc>
+          <w:tcPr>
+            <w:tcW w:w="3982" w:type="dxa"/>
+            <w:vAlign w:val="center"/>
+          </w:tcPr>
+          <w:p>
+            <w:pPr>
+              <w:pStyle w:val="Ingenmellomrom"/>
+            </w:pPr>
+            <w:r>
+              <w:t>This can be seen by navigating the favorites list at the top of the news.html page and removing a topic by pressing the x.</w:t>
+            </w:r>
           </w:p>
         </w:tc>
       </w:tr>
@@ -2455,43 +3430,183 @@
         </w:trPr>
         <w:tc>
           <w:tcPr>
-            <w:tcW w:w="1075" w:type="dxa"/>
+            <w:tcW w:w="1167" w:type="dxa"/>
             <w:vMerge/>
             <w:vAlign w:val="center"/>
           </w:tcPr>
           <w:p>
             <w:pPr>
-              <w:pStyle w:val="NoSpacing"/>
-            </w:pPr>
-          </w:p>
-        </w:tc>
-        <w:tc>
-          <w:tcPr>
-            <w:tcW w:w="3600" w:type="dxa"/>
-            <w:vAlign w:val="center"/>
-          </w:tcPr>
-          <w:p>
-            <w:pPr>
-              <w:pStyle w:val="NoSpacing"/>
-            </w:pPr>
-          </w:p>
-        </w:tc>
-        <w:tc>
-          <w:tcPr>
-            <w:tcW w:w="4050" w:type="dxa"/>
-            <w:vAlign w:val="center"/>
-          </w:tcPr>
-          <w:p>
-            <w:pPr>
-              <w:pStyle w:val="NoSpacing"/>
-            </w:pPr>
+              <w:pStyle w:val="Ingenmellomrom"/>
+            </w:pPr>
+          </w:p>
+        </w:tc>
+        <w:tc>
+          <w:tcPr>
+            <w:tcW w:w="3576" w:type="dxa"/>
+            <w:vAlign w:val="center"/>
+          </w:tcPr>
+          <w:p>
+            <w:pPr>
+              <w:pStyle w:val="Ingenmellomrom"/>
+            </w:pPr>
+            <w:r>
+              <w:t>Local Storage is used to get the array in the key news-favorites to display the list on the news.html.</w:t>
+            </w:r>
+          </w:p>
+        </w:tc>
+        <w:tc>
+          <w:tcPr>
+            <w:tcW w:w="3982" w:type="dxa"/>
+            <w:vAlign w:val="center"/>
+          </w:tcPr>
+          <w:p>
+            <w:pPr>
+              <w:pStyle w:val="Ingenmellomrom"/>
+            </w:pPr>
+            <w:r>
+              <w:t>This can be seen when opening the favorites list on the news.html page.</w:t>
+            </w:r>
+          </w:p>
+        </w:tc>
+      </w:tr>
+      <w:tr>
+        <w:trPr>
+          <w:trHeight w:val="268"/>
+        </w:trPr>
+        <w:tc>
+          <w:tcPr>
+            <w:tcW w:w="1167" w:type="dxa"/>
+            <w:vMerge/>
+            <w:vAlign w:val="center"/>
+          </w:tcPr>
+          <w:p>
+            <w:pPr>
+              <w:pStyle w:val="Ingenmellomrom"/>
+            </w:pPr>
+          </w:p>
+        </w:tc>
+        <w:tc>
+          <w:tcPr>
+            <w:tcW w:w="3576" w:type="dxa"/>
+            <w:vAlign w:val="center"/>
+          </w:tcPr>
+          <w:p>
+            <w:pPr>
+              <w:pStyle w:val="Ingenmellomrom"/>
+            </w:pPr>
+            <w:r>
+              <w:t>When adding a new favorite stock on the stocks.html page Local Storage is used to save the stocks to an array in favorite-stocks in Local Storage.</w:t>
+            </w:r>
+          </w:p>
+        </w:tc>
+        <w:tc>
+          <w:tcPr>
+            <w:tcW w:w="3982" w:type="dxa"/>
+            <w:vAlign w:val="center"/>
+          </w:tcPr>
+          <w:p>
+            <w:pPr>
+              <w:pStyle w:val="Ingenmellomrom"/>
+            </w:pPr>
+            <w:r>
+              <w:t>This can be seen by using the add to favorites button on the top of the stocks.html page.</w:t>
+            </w:r>
+          </w:p>
+        </w:tc>
+      </w:tr>
+      <w:tr>
+        <w:trPr>
+          <w:trHeight w:val="268"/>
+        </w:trPr>
+        <w:tc>
+          <w:tcPr>
+            <w:tcW w:w="1167" w:type="dxa"/>
+            <w:vMerge/>
+            <w:vAlign w:val="center"/>
+          </w:tcPr>
+          <w:p>
+            <w:pPr>
+              <w:pStyle w:val="Ingenmellomrom"/>
+            </w:pPr>
+          </w:p>
+        </w:tc>
+        <w:tc>
+          <w:tcPr>
+            <w:tcW w:w="3576" w:type="dxa"/>
+            <w:vAlign w:val="center"/>
+          </w:tcPr>
+          <w:p>
+            <w:pPr>
+              <w:pStyle w:val="Ingenmellomrom"/>
+            </w:pPr>
+            <w:r>
+              <w:t>Local Storage is used to store the array of favorites that populates the favorite stocks list.</w:t>
+            </w:r>
+          </w:p>
+        </w:tc>
+        <w:tc>
+          <w:tcPr>
+            <w:tcW w:w="3982" w:type="dxa"/>
+            <w:vAlign w:val="center"/>
+          </w:tcPr>
+          <w:p>
+            <w:pPr>
+              <w:pStyle w:val="Ingenmellomrom"/>
+            </w:pPr>
+            <w:r>
+              <w:t>This can be seen on the left side of the page when you have added favorite stocks to the stocks.html page.</w:t>
+            </w:r>
+          </w:p>
+        </w:tc>
+      </w:tr>
+      <w:tr>
+        <w:trPr>
+          <w:trHeight w:val="268"/>
+        </w:trPr>
+        <w:tc>
+          <w:tcPr>
+            <w:tcW w:w="1167" w:type="dxa"/>
+            <w:vAlign w:val="center"/>
+          </w:tcPr>
+          <w:p>
+            <w:pPr>
+              <w:pStyle w:val="Ingenmellomrom"/>
+            </w:pPr>
+          </w:p>
+        </w:tc>
+        <w:tc>
+          <w:tcPr>
+            <w:tcW w:w="3576" w:type="dxa"/>
+            <w:vAlign w:val="center"/>
+          </w:tcPr>
+          <w:p>
+            <w:pPr>
+              <w:pStyle w:val="Ingenmellomrom"/>
+            </w:pPr>
+            <w:r>
+              <w:t xml:space="preserve">I have used local storage to store the amounts and currencies of the currency converter. </w:t>
+            </w:r>
+          </w:p>
+        </w:tc>
+        <w:tc>
+          <w:tcPr>
+            <w:tcW w:w="3982" w:type="dxa"/>
+            <w:vAlign w:val="center"/>
+          </w:tcPr>
+          <w:p>
+            <w:pPr>
+              <w:pStyle w:val="Ingenmellomrom"/>
+            </w:pPr>
+            <w:r>
+              <w:t>This can be seen on the currency.html page when you enter information into the currency converter.</w:t>
+            </w:r>
           </w:p>
         </w:tc>
       </w:tr>
     </w:tbl>
     <w:p>
       <w:pPr>
-        <w:pStyle w:val="NoSpacing"/>
+        <w:pStyle w:val="Ingenmellomrom"/>
       </w:pPr>
     </w:p>
     <w:sectPr>
@@ -3656,11 +4771,11 @@
     <w:name w:val="Normal"/>
     <w:qFormat/>
   </w:style>
-  <w:style w:type="paragraph" w:styleId="Heading1">
+  <w:style w:type="paragraph" w:styleId="Overskrift1">
     <w:name w:val="heading 1"/>
     <w:basedOn w:val="Normal"/>
     <w:next w:val="Normal"/>
-    <w:link w:val="Heading1Char"/>
+    <w:link w:val="Overskrift1Tegn"/>
     <w:uiPriority w:val="9"/>
     <w:qFormat/>
     <w:rsid w:val="00957161"/>
@@ -3677,11 +4792,11 @@
       <w:szCs w:val="32"/>
     </w:rPr>
   </w:style>
-  <w:style w:type="paragraph" w:styleId="Heading2">
+  <w:style w:type="paragraph" w:styleId="Overskrift2">
     <w:name w:val="heading 2"/>
     <w:basedOn w:val="Normal"/>
     <w:next w:val="Normal"/>
-    <w:link w:val="Heading2Char"/>
+    <w:link w:val="Overskrift2Tegn"/>
     <w:uiPriority w:val="9"/>
     <w:unhideWhenUsed/>
     <w:qFormat/>
@@ -3699,11 +4814,11 @@
       <w:szCs w:val="26"/>
     </w:rPr>
   </w:style>
-  <w:style w:type="paragraph" w:styleId="Heading3">
+  <w:style w:type="paragraph" w:styleId="Overskrift3">
     <w:name w:val="heading 3"/>
     <w:basedOn w:val="Normal"/>
     <w:next w:val="Normal"/>
-    <w:link w:val="Heading3Char"/>
+    <w:link w:val="Overskrift3Tegn"/>
     <w:uiPriority w:val="9"/>
     <w:unhideWhenUsed/>
     <w:qFormat/>
@@ -3721,11 +4836,11 @@
       <w:szCs w:val="24"/>
     </w:rPr>
   </w:style>
-  <w:style w:type="paragraph" w:styleId="Heading4">
+  <w:style w:type="paragraph" w:styleId="Overskrift4">
     <w:name w:val="heading 4"/>
     <w:basedOn w:val="Normal"/>
     <w:next w:val="Normal"/>
-    <w:link w:val="Heading4Char"/>
+    <w:link w:val="Overskrift4Tegn"/>
     <w:uiPriority w:val="9"/>
     <w:unhideWhenUsed/>
     <w:qFormat/>
@@ -3744,13 +4859,13 @@
       <w:sz w:val="24"/>
     </w:rPr>
   </w:style>
-  <w:style w:type="character" w:default="1" w:styleId="DefaultParagraphFont">
+  <w:style w:type="character" w:default="1" w:styleId="Standardskriftforavsnitt">
     <w:name w:val="Default Paragraph Font"/>
     <w:uiPriority w:val="1"/>
     <w:semiHidden/>
     <w:unhideWhenUsed/>
   </w:style>
-  <w:style w:type="table" w:default="1" w:styleId="TableNormal">
+  <w:style w:type="table" w:default="1" w:styleId="Vanligtabell">
     <w:name w:val="Normal Table"/>
     <w:uiPriority w:val="99"/>
     <w:semiHidden/>
@@ -3765,16 +4880,16 @@
       </w:tblCellMar>
     </w:tblPr>
   </w:style>
-  <w:style w:type="numbering" w:default="1" w:styleId="NoList">
+  <w:style w:type="numbering" w:default="1" w:styleId="Ingenliste">
     <w:name w:val="No List"/>
     <w:uiPriority w:val="99"/>
     <w:semiHidden/>
     <w:unhideWhenUsed/>
   </w:style>
-  <w:style w:type="character" w:customStyle="1" w:styleId="Heading1Char">
-    <w:name w:val="Heading 1 Char"/>
-    <w:basedOn w:val="DefaultParagraphFont"/>
-    <w:link w:val="Heading1"/>
+  <w:style w:type="character" w:customStyle="1" w:styleId="Overskrift1Tegn">
+    <w:name w:val="Overskrift 1 Tegn"/>
+    <w:basedOn w:val="Standardskriftforavsnitt"/>
+    <w:link w:val="Overskrift1"/>
     <w:uiPriority w:val="9"/>
     <w:rsid w:val="00957161"/>
     <w:rPr>
@@ -3784,10 +4899,10 @@
       <w:szCs w:val="32"/>
     </w:rPr>
   </w:style>
-  <w:style w:type="character" w:customStyle="1" w:styleId="Heading2Char">
-    <w:name w:val="Heading 2 Char"/>
-    <w:basedOn w:val="DefaultParagraphFont"/>
-    <w:link w:val="Heading2"/>
+  <w:style w:type="character" w:customStyle="1" w:styleId="Overskrift2Tegn">
+    <w:name w:val="Overskrift 2 Tegn"/>
+    <w:basedOn w:val="Standardskriftforavsnitt"/>
+    <w:link w:val="Overskrift2"/>
     <w:uiPriority w:val="9"/>
     <w:rsid w:val="00CA427C"/>
     <w:rPr>
@@ -3797,7 +4912,7 @@
       <w:szCs w:val="26"/>
     </w:rPr>
   </w:style>
-  <w:style w:type="paragraph" w:styleId="NoSpacing">
+  <w:style w:type="paragraph" w:styleId="Ingenmellomrom">
     <w:name w:val="No Spacing"/>
     <w:uiPriority w:val="1"/>
     <w:qFormat/>
@@ -3806,9 +4921,9 @@
       <w:spacing w:after="0" w:line="240" w:lineRule="auto"/>
     </w:pPr>
   </w:style>
-  <w:style w:type="table" w:styleId="TableGrid">
+  <w:style w:type="table" w:styleId="Tabellrutenett">
     <w:name w:val="Table Grid"/>
-    <w:basedOn w:val="TableNormal"/>
+    <w:basedOn w:val="Vanligtabell"/>
     <w:uiPriority w:val="39"/>
     <w:rsid w:val="00F12D4E"/>
     <w:pPr>
@@ -3825,10 +4940,10 @@
       </w:tblBorders>
     </w:tblPr>
   </w:style>
-  <w:style w:type="character" w:customStyle="1" w:styleId="Heading3Char">
-    <w:name w:val="Heading 3 Char"/>
-    <w:basedOn w:val="DefaultParagraphFont"/>
-    <w:link w:val="Heading3"/>
+  <w:style w:type="character" w:customStyle="1" w:styleId="Overskrift3Tegn">
+    <w:name w:val="Overskrift 3 Tegn"/>
+    <w:basedOn w:val="Standardskriftforavsnitt"/>
+    <w:link w:val="Overskrift3"/>
     <w:uiPriority w:val="9"/>
     <w:rsid w:val="001D3EF4"/>
     <w:rPr>
@@ -3838,10 +4953,10 @@
       <w:szCs w:val="24"/>
     </w:rPr>
   </w:style>
-  <w:style w:type="character" w:customStyle="1" w:styleId="Heading4Char">
-    <w:name w:val="Heading 4 Char"/>
-    <w:basedOn w:val="DefaultParagraphFont"/>
-    <w:link w:val="Heading4"/>
+  <w:style w:type="character" w:customStyle="1" w:styleId="Overskrift4Tegn">
+    <w:name w:val="Overskrift 4 Tegn"/>
+    <w:basedOn w:val="Standardskriftforavsnitt"/>
+    <w:link w:val="Overskrift4"/>
     <w:uiPriority w:val="9"/>
     <w:rsid w:val="009F344D"/>
     <w:rPr>
@@ -3852,9 +4967,9 @@
       <w:sz w:val="24"/>
     </w:rPr>
   </w:style>
-  <w:style w:type="table" w:styleId="GridTable1Light">
+  <w:style w:type="table" w:styleId="Rutenettabell1lys">
     <w:name w:val="Grid Table 1 Light"/>
-    <w:basedOn w:val="TableNormal"/>
+    <w:basedOn w:val="Vanligtabell"/>
     <w:uiPriority w:val="46"/>
     <w:rsid w:val="001D3EF4"/>
     <w:pPr>
@@ -3909,7 +5024,7 @@
       </w:rPr>
     </w:tblStylePr>
   </w:style>
-  <w:style w:type="paragraph" w:styleId="ListParagraph">
+  <w:style w:type="paragraph" w:styleId="Listeavsnitt">
     <w:name w:val="List Paragraph"/>
     <w:basedOn w:val="Normal"/>
     <w:uiPriority w:val="34"/>
@@ -3920,9 +5035,9 @@
       <w:contextualSpacing/>
     </w:pPr>
   </w:style>
-  <w:style w:type="character" w:styleId="Hyperlink">
+  <w:style w:type="character" w:styleId="Hyperkobling">
     <w:name w:val="Hyperlink"/>
-    <w:basedOn w:val="DefaultParagraphFont"/>
+    <w:basedOn w:val="Standardskriftforavsnitt"/>
     <w:uiPriority w:val="99"/>
     <w:unhideWhenUsed/>
     <w:rsid w:val="00E92A20"/>
@@ -3931,9 +5046,9 @@
       <w:u w:val="single"/>
     </w:rPr>
   </w:style>
-  <w:style w:type="character" w:styleId="UnresolvedMention">
+  <w:style w:type="character" w:styleId="Ulstomtale">
     <w:name w:val="Unresolved Mention"/>
-    <w:basedOn w:val="DefaultParagraphFont"/>
+    <w:basedOn w:val="Standardskriftforavsnitt"/>
     <w:uiPriority w:val="99"/>
     <w:semiHidden/>
     <w:unhideWhenUsed/>
@@ -4208,12 +5323,21 @@
 </file>
 
 <file path=customXml/item1.xml><?xml version="1.0" encoding="utf-8"?>
+<?mso-contentType ?>
+<FormTemplates xmlns="http://schemas.microsoft.com/sharepoint/v3/contenttype/forms">
+  <Display>DocumentLibraryForm</Display>
+  <Edit>DocumentLibraryForm</Edit>
+  <New>DocumentLibraryForm</New>
+</FormTemplates>
+</file>
+
+<file path=customXml/item2.xml><?xml version="1.0" encoding="utf-8"?>
 <p:properties xmlns:p="http://schemas.microsoft.com/office/2006/metadata/properties" xmlns:xsi="http://www.w3.org/2001/XMLSchema-instance" xmlns:pc="http://schemas.microsoft.com/office/infopath/2007/PartnerControls">
   <documentManagement/>
 </p:properties>
 </file>
 
-<file path=customXml/item2.xml><?xml version="1.0" encoding="utf-8"?>
+<file path=customXml/item3.xml><?xml version="1.0" encoding="utf-8"?>
 <ct:contentTypeSchema xmlns:ct="http://schemas.microsoft.com/office/2006/metadata/contentType" xmlns:ma="http://schemas.microsoft.com/office/2006/metadata/properties/metaAttributes" ct:_="" ma:_="" ma:contentTypeName="Document" ma:contentTypeID="0x0101003C76346AFD0E164A896179F8A3CF5BCA" ma:contentTypeVersion="2" ma:contentTypeDescription="Create a new document." ma:contentTypeScope="" ma:versionID="141df0e014df6f30cf97f9d327d4cb77">
   <xsd:schema xmlns:xsd="http://www.w3.org/2001/XMLSchema" xmlns:xs="http://www.w3.org/2001/XMLSchema" xmlns:p="http://schemas.microsoft.com/office/2006/metadata/properties" xmlns:ns2="a858a2f8-06bb-467c-9041-0de76784e431" targetNamespace="http://schemas.microsoft.com/office/2006/metadata/properties" ma:root="true" ma:fieldsID="ae29bf6651c6200169aa9f8965b8a32a" ns2:_="">
     <xsd:import namespace="a858a2f8-06bb-467c-9041-0de76784e431"/>
@@ -4345,16 +5469,15 @@
 </ct:contentTypeSchema>
 </file>
 
-<file path=customXml/item3.xml><?xml version="1.0" encoding="utf-8"?>
-<?mso-contentType ?>
-<FormTemplates xmlns="http://schemas.microsoft.com/sharepoint/v3/contenttype/forms">
-  <Display>DocumentLibraryForm</Display>
-  <Edit>DocumentLibraryForm</Edit>
-  <New>DocumentLibraryForm</New>
-</FormTemplates>
+<file path=customXml/itemProps1.xml><?xml version="1.0" encoding="utf-8"?>
+<ds:datastoreItem xmlns:ds="http://schemas.openxmlformats.org/officeDocument/2006/customXml" ds:itemID="{D02D787C-96F3-476C-AC00-5E042564F4E3}">
+  <ds:schemaRefs>
+    <ds:schemaRef ds:uri="http://schemas.microsoft.com/sharepoint/v3/contenttype/forms"/>
+  </ds:schemaRefs>
+</ds:datastoreItem>
 </file>
 
-<file path=customXml/itemProps1.xml><?xml version="1.0" encoding="utf-8"?>
+<file path=customXml/itemProps2.xml><?xml version="1.0" encoding="utf-8"?>
 <ds:datastoreItem xmlns:ds="http://schemas.openxmlformats.org/officeDocument/2006/customXml" ds:itemID="{B9AEEB80-803A-4749-92D8-ADC156A01D53}">
   <ds:schemaRefs>
     <ds:schemaRef ds:uri="http://schemas.microsoft.com/office/2006/metadata/properties"/>
@@ -4363,7 +5486,7 @@
 </ds:datastoreItem>
 </file>
 
-<file path=customXml/itemProps2.xml><?xml version="1.0" encoding="utf-8"?>
+<file path=customXml/itemProps3.xml><?xml version="1.0" encoding="utf-8"?>
 <ds:datastoreItem xmlns:ds="http://schemas.openxmlformats.org/officeDocument/2006/customXml" ds:itemID="{8BAA337E-7A54-4158-9D91-D28F83B48D18}">
   <ds:schemaRefs>
     <ds:schemaRef ds:uri="http://schemas.microsoft.com/office/2006/metadata/contentType"/>
@@ -4379,12 +5502,4 @@
     <ds:schemaRef ds:uri="http://schemas.microsoft.com/internal/obd"/>
   </ds:schemaRefs>
 </ds:datastoreItem>
-</file>
-
-<file path=customXml/itemProps3.xml><?xml version="1.0" encoding="utf-8"?>
-<ds:datastoreItem xmlns:ds="http://schemas.openxmlformats.org/officeDocument/2006/customXml" ds:itemID="{D02D787C-96F3-476C-AC00-5E042564F4E3}">
-  <ds:schemaRefs>
-    <ds:schemaRef ds:uri="http://schemas.microsoft.com/sharepoint/v3/contenttype/forms"/>
-  </ds:schemaRefs>
-</ds:datastoreItem>
 </file>
</xml_diff>

<commit_message>
I think I finished the document
</commit_message>
<xml_diff>
--- a/wdd330-skill-development.docx
+++ b/wdd330-skill-development.docx
@@ -102,14 +102,16 @@
         </w:rPr>
         <w:t xml:space="preserve">: </w:t>
       </w:r>
-      <w:r>
-        <w:rPr>
-          <w:sz w:val="28"/>
-          <w:szCs w:val="28"/>
-          <w:highlight w:val="yellow"/>
-        </w:rPr>
-        <w:t>[Insert your video link here]</w:t>
-      </w:r>
+      <w:hyperlink r:id="rId8" w:history="1">
+        <w:r>
+          <w:rPr>
+            <w:rStyle w:val="Hyperkobling"/>
+            <w:sz w:val="28"/>
+            <w:szCs w:val="28"/>
+          </w:rPr>
+          <w:t>https://youtu.be/NsBOeZB7Vj0?si=PBsG8rxd_fFPZ1pL</w:t>
+        </w:r>
+      </w:hyperlink>
     </w:p>
     <w:p>
       <w:pPr>
@@ -144,7 +146,7 @@
         </w:rPr>
         <w:t xml:space="preserve">: </w:t>
       </w:r>
-      <w:hyperlink r:id="rId8" w:history="1">
+      <w:hyperlink r:id="rId9" w:history="1">
         <w:r>
           <w:rPr>
             <w:rStyle w:val="Hyperkobling"/>
@@ -179,7 +181,7 @@
         </w:rPr>
         <w:t xml:space="preserve">: </w:t>
       </w:r>
-      <w:hyperlink r:id="rId9" w:history="1">
+      <w:hyperlink r:id="rId10" w:history="1">
         <w:r>
           <w:rPr>
             <w:rStyle w:val="Hyperkobling"/>
@@ -214,7 +216,7 @@
         </w:rPr>
         <w:t xml:space="preserve">: </w:t>
       </w:r>
-      <w:hyperlink r:id="rId10" w:history="1">
+      <w:hyperlink r:id="rId11" w:history="1">
         <w:r>
           <w:rPr>
             <w:rStyle w:val="Hyperkobling"/>
@@ -2971,27 +2973,33 @@
               <w:pStyle w:val="Ingenmellomrom"/>
             </w:pPr>
             <w:r>
+              <w:t>I have added hover</w:t>
+            </w:r>
+            <w:r>
+              <w:t>, active and focus</w:t>
+            </w:r>
+            <w:r>
+              <w:t xml:space="preserve"> effects</w:t>
+            </w:r>
+            <w:r>
+              <w:t xml:space="preserve"> to let the user know where the user is navigating on the page and hints to what different parts of the page do. I have also made pointer cursors to buttons and other things that are clickable.</w:t>
+            </w:r>
+          </w:p>
+        </w:tc>
+        <w:tc>
+          <w:tcPr>
+            <w:tcW w:w="3982" w:type="dxa"/>
+            <w:vAlign w:val="center"/>
+          </w:tcPr>
+          <w:p>
+            <w:pPr>
+              <w:pStyle w:val="Ingenmellomrom"/>
+            </w:pPr>
+            <w:r>
               <w:t>I have added hover effects</w:t>
             </w:r>
             <w:r>
-              <w:t xml:space="preserve"> and cursors to show the user where it is navigating the page and what are buttons and what is content.</w:t>
-            </w:r>
-          </w:p>
-        </w:tc>
-        <w:tc>
-          <w:tcPr>
-            <w:tcW w:w="3982" w:type="dxa"/>
-            <w:vAlign w:val="center"/>
-          </w:tcPr>
-          <w:p>
-            <w:pPr>
-              <w:pStyle w:val="Ingenmellomrom"/>
-            </w:pPr>
-            <w:r>
-              <w:t>I have added hover effects</w:t>
-            </w:r>
-            <w:r>
-              <w:t xml:space="preserve"> to all buttons, news cards, stock cards, news titles and news images.</w:t>
+              <w:t xml:space="preserve"> to all buttons, news cards, stock cards, news titles and news images. Some also happens gradually using transform. For example, the border and the title of the news cards on the index.html page and the news.html page. I also added a pointer cursor to all buttons and other areas that are clickable. Also added focus effect to all selects and inputs.</w:t>
             </w:r>
           </w:p>
         </w:tc>
@@ -3036,7 +3044,56 @@
               <w:pStyle w:val="Ingenmellomrom"/>
             </w:pPr>
             <w:r>
-              <w:t>You can see the news article images grow when they have loaded on index.html and news.html pages. You can see the stock cards grow and change color from white to either green, red or blue on stocks.html. You can see the currency table grow, and the swap button moves up on the currency.html page.</w:t>
+              <w:t xml:space="preserve">You can see the news article images grow when they have loaded on index.html and news.html pages. You can see the stock </w:t>
+            </w:r>
+            <w:r>
+              <w:lastRenderedPageBreak/>
+              <w:t>cards grow and change color from white to either green, red or blue on stocks.html. You can see the currency table grow, and the swap button moves up on the currency.html page.</w:t>
+            </w:r>
+          </w:p>
+        </w:tc>
+      </w:tr>
+      <w:tr>
+        <w:trPr>
+          <w:trHeight w:val="268"/>
+        </w:trPr>
+        <w:tc>
+          <w:tcPr>
+            <w:tcW w:w="1167" w:type="dxa"/>
+            <w:vMerge/>
+            <w:vAlign w:val="center"/>
+          </w:tcPr>
+          <w:p>
+            <w:pPr>
+              <w:pStyle w:val="Ingenmellomrom"/>
+            </w:pPr>
+          </w:p>
+        </w:tc>
+        <w:tc>
+          <w:tcPr>
+            <w:tcW w:w="3576" w:type="dxa"/>
+            <w:vAlign w:val="center"/>
+          </w:tcPr>
+          <w:p>
+            <w:pPr>
+              <w:pStyle w:val="Ingenmellomrom"/>
+            </w:pPr>
+            <w:r>
+              <w:t>I made a responsive design that changes the layout to fit mobile devices or a wider computer type screen. This is done by using media queries in the CSS stylesheet.</w:t>
+            </w:r>
+          </w:p>
+        </w:tc>
+        <w:tc>
+          <w:tcPr>
+            <w:tcW w:w="3982" w:type="dxa"/>
+            <w:vAlign w:val="center"/>
+          </w:tcPr>
+          <w:p>
+            <w:pPr>
+              <w:pStyle w:val="Ingenmellomrom"/>
+            </w:pPr>
+            <w:r>
+              <w:t>You can see that all pages of the app are designed to work both with a mobile screen and a wider screen.</w:t>
             </w:r>
           </w:p>
         </w:tc>
@@ -3056,7 +3113,6 @@
               <w:pStyle w:val="Ingenmellomrom"/>
             </w:pPr>
             <w:r>
-              <w:lastRenderedPageBreak/>
               <w:t>Events</w:t>
             </w:r>
           </w:p>
@@ -3352,7 +3408,11 @@
               <w:pStyle w:val="Ingenmellomrom"/>
             </w:pPr>
             <w:r>
-              <w:t>When adding favorite news topics on the news.html page Local Storage is used to save the different topics to an array in news-favorites in Local Storage.</w:t>
+              <w:t xml:space="preserve">When adding favorite news topics on the news.html page Local Storage is used to save the different topics to </w:t>
+            </w:r>
+            <w:r>
+              <w:lastRenderedPageBreak/>
+              <w:t>an array in news-favorites in Local Storage.</w:t>
             </w:r>
           </w:p>
         </w:tc>
@@ -3366,6 +3426,7 @@
               <w:pStyle w:val="Ingenmellomrom"/>
             </w:pPr>
             <w:r>
+              <w:lastRenderedPageBreak/>
               <w:t xml:space="preserve">This can be seen by using the </w:t>
             </w:r>
             <w:proofErr w:type="gramStart"/>
@@ -3598,7 +3659,13 @@
               <w:pStyle w:val="Ingenmellomrom"/>
             </w:pPr>
             <w:r>
-              <w:t>This can be seen on the currency.html page when you enter information into the currency converter.</w:t>
+              <w:t xml:space="preserve">This </w:t>
+            </w:r>
+            <w:r>
+              <w:t>happens</w:t>
+            </w:r>
+            <w:r>
+              <w:t xml:space="preserve"> on the currency.html page when you enter information into the currency converter.</w:t>
             </w:r>
           </w:p>
         </w:tc>
@@ -5058,6 +5125,18 @@
       <w:shd w:val="clear" w:color="auto" w:fill="E1DFDD"/>
     </w:rPr>
   </w:style>
+  <w:style w:type="character" w:styleId="Fulgthyperkobling">
+    <w:name w:val="FollowedHyperlink"/>
+    <w:basedOn w:val="Standardskriftforavsnitt"/>
+    <w:uiPriority w:val="99"/>
+    <w:semiHidden/>
+    <w:unhideWhenUsed/>
+    <w:rsid w:val="003B28AE"/>
+    <w:rPr>
+      <w:color w:val="954F72" w:themeColor="followedHyperlink"/>
+      <w:u w:val="single"/>
+    </w:rPr>
+  </w:style>
 </w:styles>
 </file>
 

</xml_diff>